<commit_message>
PhotoShare with services and  Microsoft.Extensions.DependencyInjection;
</commit_message>
<xml_diff>
--- a/07. DB-Advanced-EF-Core-Best-Practices-and-Architecture-Exercises.docx
+++ b/07. DB-Advanced-EF-Core-Best-Practices-and-Architecture-Exercises.docx
@@ -281,6 +281,7 @@
           <w:rFonts w:ascii="Consolas" w:hAnsi="Consolas" w:cs="Consolas"/>
           <w:b/>
           <w:noProof/>
+          <w:highlight w:val="yellow"/>
         </w:rPr>
         <w:t>Register</w:t>
       </w:r>
@@ -291,6 +292,7 @@
           <w:rFonts w:ascii="Consolas" w:hAnsi="Consolas" w:cs="Consolas"/>
           <w:b/>
           <w:noProof/>
+          <w:highlight w:val="yellow"/>
         </w:rPr>
         <w:t>User</w:t>
       </w:r>
@@ -299,6 +301,7 @@
           <w:rFonts w:ascii="Consolas" w:hAnsi="Consolas" w:cs="Consolas"/>
           <w:b/>
           <w:noProof/>
+          <w:highlight w:val="yellow"/>
         </w:rPr>
         <w:t xml:space="preserve"> </w:t>
       </w:r>
@@ -307,6 +310,7 @@
           <w:rFonts w:ascii="Consolas" w:hAnsi="Consolas" w:cs="Consolas"/>
           <w:b/>
           <w:noProof/>
+          <w:highlight w:val="yellow"/>
         </w:rPr>
         <w:t>&lt;username&gt; &lt;password&gt; &lt;repeat-password&gt; &lt;email&gt;</w:t>
       </w:r>
@@ -659,6 +663,7 @@
           <w:rFonts w:ascii="Consolas" w:hAnsi="Consolas" w:cstheme="minorHAnsi"/>
           <w:b/>
           <w:noProof/>
+          <w:highlight w:val="yellow"/>
         </w:rPr>
       </w:pPr>
       <w:r>
@@ -666,6 +671,7 @@
           <w:rFonts w:ascii="Consolas" w:hAnsi="Consolas" w:cstheme="minorHAnsi"/>
           <w:b/>
           <w:noProof/>
+          <w:highlight w:val="yellow"/>
         </w:rPr>
         <w:t xml:space="preserve">AddTown &lt;town </w:t>
       </w:r>
@@ -674,6 +680,7 @@
           <w:rFonts w:ascii="Consolas" w:hAnsi="Consolas" w:cstheme="minorHAnsi"/>
           <w:b/>
           <w:noProof/>
+          <w:highlight w:val="yellow"/>
         </w:rPr>
         <w:t xml:space="preserve">Name&gt; </w:t>
       </w:r>
@@ -682,6 +689,7 @@
           <w:rFonts w:ascii="Consolas" w:hAnsi="Consolas" w:cstheme="minorHAnsi"/>
           <w:b/>
           <w:noProof/>
+          <w:highlight w:val="yellow"/>
         </w:rPr>
         <w:t>&lt;country Name&gt;</w:t>
       </w:r>
@@ -693,6 +701,7 @@
           <w:rFonts w:cstheme="minorHAnsi"/>
           <w:b/>
           <w:noProof/>
+          <w:color w:val="FF0000"/>
         </w:rPr>
       </w:pPr>
       <w:r>
@@ -707,7 +716,16 @@
           <w:rFonts w:cstheme="minorHAnsi"/>
           <w:noProof/>
         </w:rPr>
-        <w:t xml:space="preserve"> Town names must be unique.</w:t>
+        <w:t xml:space="preserve"> </w:t>
+      </w:r>
+      <w:r>
+        <w:rPr>
+          <w:rFonts w:cstheme="minorHAnsi"/>
+          <w:b/>
+          <w:noProof/>
+          <w:color w:val="FF0000"/>
+        </w:rPr>
+        <w:t>Town names must be unique.</w:t>
       </w:r>
     </w:p>
     <w:tbl>
@@ -897,6 +915,7 @@
             </w:pPr>
             <w:bookmarkStart w:id="9" w:name="OLE_LINK14"/>
             <w:bookmarkStart w:id="10" w:name="OLE_LINK15"/>
+            <w:bookmarkStart w:id="11" w:name="OLE_LINK1"/>
             <w:r>
               <w:rPr>
                 <w:rFonts w:cstheme="minorHAnsi"/>
@@ -917,6 +936,7 @@
             </w:r>
             <w:bookmarkEnd w:id="9"/>
             <w:bookmarkEnd w:id="10"/>
+            <w:bookmarkEnd w:id="11"/>
           </w:p>
         </w:tc>
         <w:tc>
@@ -975,6 +995,7 @@
           <w:rFonts w:ascii="Consolas" w:hAnsi="Consolas" w:cs="Consolas"/>
           <w:b/>
           <w:noProof/>
+          <w:highlight w:val="yellow"/>
         </w:rPr>
         <w:t>ModifyUser &lt;username&gt; &lt;property&gt; &lt;new value&gt;</w:t>
       </w:r>
@@ -1127,8 +1148,9 @@
                 <w:rFonts w:cstheme="minorHAnsi"/>
               </w:rPr>
             </w:pPr>
-            <w:bookmarkStart w:id="11" w:name="OLE_LINK21"/>
-            <w:bookmarkStart w:id="12" w:name="OLE_LINK22"/>
+            <w:bookmarkStart w:id="12" w:name="OLE_LINK21"/>
+            <w:bookmarkStart w:id="13" w:name="OLE_LINK22"/>
+            <w:bookmarkStart w:id="14" w:name="OLE_LINK61"/>
             <w:r>
               <w:rPr>
                 <w:rFonts w:cstheme="minorHAnsi"/>
@@ -1165,8 +1187,9 @@
               </w:rPr>
               <w:t>.</w:t>
             </w:r>
-            <w:bookmarkEnd w:id="11"/>
             <w:bookmarkEnd w:id="12"/>
+            <w:bookmarkEnd w:id="13"/>
+            <w:bookmarkEnd w:id="14"/>
           </w:p>
         </w:tc>
         <w:tc>
@@ -1223,12 +1246,14 @@
                 <w:rFonts w:cstheme="minorHAnsi"/>
               </w:rPr>
             </w:pPr>
+            <w:bookmarkStart w:id="15" w:name="OLE_LINK50"/>
             <w:r>
               <w:rPr>
                 <w:rFonts w:cstheme="minorHAnsi"/>
               </w:rPr>
               <w:t>User [username] not found!</w:t>
             </w:r>
+            <w:bookmarkEnd w:id="15"/>
           </w:p>
         </w:tc>
         <w:tc>
@@ -1267,7 +1292,7 @@
                 <w:rFonts w:cstheme="minorHAnsi"/>
               </w:rPr>
             </w:pPr>
-            <w:bookmarkStart w:id="13" w:name="_Hlk477460816"/>
+            <w:bookmarkStart w:id="16" w:name="_Hlk477460816"/>
             <w:r>
               <w:rPr>
                 <w:rFonts w:cstheme="minorHAnsi"/>
@@ -1319,7 +1344,7 @@
           </w:p>
         </w:tc>
       </w:tr>
-      <w:bookmarkEnd w:id="13"/>
+      <w:bookmarkEnd w:id="16"/>
       <w:tr>
         <w:tc>
           <w:tcPr>
@@ -1353,12 +1378,14 @@
                 <w:rFonts w:cstheme="minorHAnsi"/>
               </w:rPr>
             </w:pPr>
+            <w:bookmarkStart w:id="17" w:name="OLE_LINK51"/>
             <w:r>
               <w:rPr>
                 <w:rFonts w:cstheme="minorHAnsi"/>
               </w:rPr>
               <w:t>Value [value] not valid.</w:t>
             </w:r>
+            <w:bookmarkEnd w:id="17"/>
           </w:p>
           <w:p>
             <w:pPr>
@@ -1459,12 +1486,14 @@
       <w:r>
         <w:t>Detailed Message - “</w:t>
       </w:r>
+      <w:bookmarkStart w:id="18" w:name="OLE_LINK52"/>
       <w:r>
         <w:rPr>
           <w:rStyle w:val="CodeChar"/>
         </w:rPr>
         <w:t>Invalid Password</w:t>
       </w:r>
+      <w:bookmarkEnd w:id="18"/>
       <w:r>
         <w:t>”</w:t>
       </w:r>
@@ -1501,6 +1530,7 @@
       <w:r>
         <w:t>Detailed Message – “</w:t>
       </w:r>
+      <w:bookmarkStart w:id="19" w:name="OLE_LINK53"/>
       <w:r>
         <w:rPr>
           <w:rStyle w:val="CodeChar"/>
@@ -1510,6 +1540,7 @@
       <w:r>
         <w:t>”</w:t>
       </w:r>
+      <w:bookmarkEnd w:id="19"/>
     </w:p>
     <w:p>
       <w:pPr>
@@ -1558,12 +1589,8 @@
     <w:p>
       <w:r>
         <w:tab/>
-      </w:r>
-      <w:proofErr w:type="gramStart"/>
-      <w:r>
         <w:t>Any other format different than from all the above formats is invalid.</w:t>
       </w:r>
-      <w:proofErr w:type="gramEnd"/>
     </w:p>
     <w:p>
       <w:pPr>
@@ -1583,6 +1610,7 @@
           <w:rFonts w:ascii="Consolas" w:hAnsi="Consolas" w:cs="Consolas"/>
           <w:b/>
           <w:noProof/>
+          <w:highlight w:val="yellow"/>
         </w:rPr>
         <w:t>DeleteUser &lt;username&gt;</w:t>
       </w:r>
@@ -1708,7 +1736,7 @@
                 <w:rFonts w:cstheme="minorHAnsi"/>
               </w:rPr>
             </w:pPr>
-            <w:bookmarkStart w:id="14" w:name="_Hlk477464900"/>
+            <w:bookmarkStart w:id="20" w:name="_Hlk477464900"/>
             <w:r>
               <w:rPr>
                 <w:rFonts w:cstheme="minorHAnsi"/>
@@ -1771,8 +1799,8 @@
                 <w:rFonts w:cstheme="minorHAnsi"/>
               </w:rPr>
             </w:pPr>
-            <w:bookmarkStart w:id="15" w:name="_Hlk477464562"/>
-            <w:bookmarkEnd w:id="14"/>
+            <w:bookmarkStart w:id="21" w:name="_Hlk477464562"/>
+            <w:bookmarkEnd w:id="20"/>
             <w:r>
               <w:rPr>
                 <w:rFonts w:cstheme="minorHAnsi"/>
@@ -1848,7 +1876,7 @@
           </w:p>
         </w:tc>
       </w:tr>
-      <w:bookmarkEnd w:id="15"/>
+      <w:bookmarkEnd w:id="21"/>
       <w:tr>
         <w:tc>
           <w:tcPr>
@@ -1882,12 +1910,16 @@
                 <w:rFonts w:cstheme="minorHAnsi"/>
               </w:rPr>
             </w:pPr>
+            <w:bookmarkStart w:id="22" w:name="OLE_LINK62"/>
+            <w:bookmarkStart w:id="23" w:name="OLE_LINK63"/>
             <w:r>
               <w:rPr>
                 <w:rFonts w:cstheme="minorHAnsi"/>
               </w:rPr>
               <w:t>User [username] is already deleted!</w:t>
             </w:r>
+            <w:bookmarkEnd w:id="22"/>
+            <w:bookmarkEnd w:id="23"/>
           </w:p>
         </w:tc>
         <w:tc>
@@ -1926,8 +1958,19 @@
           <w:rFonts w:cstheme="minorHAnsi"/>
           <w:b/>
           <w:noProof/>
-        </w:rPr>
-      </w:pPr>
+          <w:color w:val="FF0000"/>
+        </w:rPr>
+      </w:pPr>
+      <w:r>
+        <w:rPr>
+          <w:rFonts w:ascii="Consolas" w:hAnsi="Consolas" w:cs="Consolas"/>
+          <w:b/>
+          <w:noProof/>
+          <w:highlight w:val="yellow"/>
+          <w:lang w:val="de-DE"/>
+        </w:rPr>
+        <w:t>AddTag &lt;tag&gt;</w:t>
+      </w:r>
       <w:r>
         <w:rPr>
           <w:rFonts w:ascii="Consolas" w:hAnsi="Consolas" w:cs="Consolas"/>
@@ -1935,15 +1978,6 @@
           <w:noProof/>
           <w:lang w:val="de-DE"/>
         </w:rPr>
-        <w:t>AddTag &lt;tag&gt;</w:t>
-      </w:r>
-      <w:r>
-        <w:rPr>
-          <w:rFonts w:ascii="Consolas" w:hAnsi="Consolas" w:cs="Consolas"/>
-          <w:b/>
-          <w:noProof/>
-          <w:lang w:val="de-DE"/>
-        </w:rPr>
         <w:br/>
       </w:r>
       <w:r>
@@ -1989,7 +2023,9 @@
       <w:r>
         <w:rPr>
           <w:rFonts w:cstheme="minorHAnsi"/>
+          <w:b/>
           <w:noProof/>
+          <w:color w:val="FF0000"/>
         </w:rPr>
         <w:t>Tag names should be unique.</w:t>
       </w:r>
@@ -2205,8 +2241,9 @@
                 <w:rFonts w:cstheme="minorHAnsi"/>
               </w:rPr>
             </w:pPr>
-            <w:bookmarkStart w:id="16" w:name="OLE_LINK3"/>
-            <w:bookmarkStart w:id="17" w:name="OLE_LINK4"/>
+            <w:bookmarkStart w:id="24" w:name="OLE_LINK3"/>
+            <w:bookmarkStart w:id="25" w:name="OLE_LINK4"/>
+            <w:bookmarkStart w:id="26" w:name="OLE_LINK64"/>
             <w:r>
               <w:rPr>
                 <w:rFonts w:cstheme="minorHAnsi"/>
@@ -2255,8 +2292,9 @@
               </w:rPr>
               <w:t>!</w:t>
             </w:r>
-            <w:bookmarkEnd w:id="16"/>
-            <w:bookmarkEnd w:id="17"/>
+            <w:bookmarkEnd w:id="24"/>
+            <w:bookmarkEnd w:id="25"/>
+            <w:bookmarkEnd w:id="26"/>
           </w:p>
         </w:tc>
         <w:tc>
@@ -2311,11 +2349,14 @@
           <w:noProof/>
         </w:rPr>
       </w:pPr>
+      <w:bookmarkStart w:id="27" w:name="OLE_LINK75"/>
+      <w:bookmarkStart w:id="28" w:name="OLE_LINK76"/>
       <w:r>
         <w:rPr>
           <w:rFonts w:ascii="Consolas" w:hAnsi="Consolas" w:cs="Consolas"/>
           <w:b/>
           <w:noProof/>
+          <w:highlight w:val="yellow"/>
         </w:rPr>
         <w:t>CreateAlbum</w:t>
       </w:r>
@@ -2324,6 +2365,7 @@
           <w:rFonts w:ascii="Consolas" w:hAnsi="Consolas" w:cs="Consolas"/>
           <w:b/>
           <w:noProof/>
+          <w:highlight w:val="yellow"/>
         </w:rPr>
         <w:t xml:space="preserve"> </w:t>
       </w:r>
@@ -2332,9 +2374,12 @@
           <w:rFonts w:ascii="Consolas" w:hAnsi="Consolas" w:cs="Consolas"/>
           <w:b/>
           <w:noProof/>
+          <w:highlight w:val="yellow"/>
         </w:rPr>
         <w:t>&lt;username&gt; &lt;albumTitle&gt; &lt;BgColor&gt; &lt;tag1&gt; &lt;tag2&gt;...&lt;tagN&gt;</w:t>
       </w:r>
+      <w:bookmarkEnd w:id="27"/>
+      <w:bookmarkEnd w:id="28"/>
       <w:r>
         <w:rPr>
           <w:rFonts w:ascii="Consolas" w:hAnsi="Consolas" w:cs="Consolas"/>
@@ -2369,7 +2414,16 @@
           <w:rFonts w:cstheme="minorHAnsi"/>
           <w:noProof/>
         </w:rPr>
-        <w:t xml:space="preserve"> Album names should be unique.</w:t>
+        <w:t xml:space="preserve"> </w:t>
+      </w:r>
+      <w:r>
+        <w:rPr>
+          <w:rFonts w:cstheme="minorHAnsi"/>
+          <w:b/>
+          <w:noProof/>
+          <w:color w:val="FF0000"/>
+        </w:rPr>
+        <w:t>Album names should be unique.</w:t>
       </w:r>
     </w:p>
     <w:tbl>
@@ -2491,8 +2545,9 @@
                 <w:rFonts w:cstheme="minorHAnsi"/>
               </w:rPr>
             </w:pPr>
-            <w:bookmarkStart w:id="18" w:name="OLE_LINK17"/>
-            <w:bookmarkStart w:id="19" w:name="OLE_LINK18"/>
+            <w:bookmarkStart w:id="29" w:name="OLE_LINK17"/>
+            <w:bookmarkStart w:id="30" w:name="OLE_LINK18"/>
+            <w:bookmarkStart w:id="31" w:name="OLE_LINK82"/>
             <w:r>
               <w:rPr>
                 <w:rFonts w:cstheme="minorHAnsi"/>
@@ -2517,8 +2572,9 @@
               </w:rPr>
               <w:t>!</w:t>
             </w:r>
-            <w:bookmarkEnd w:id="18"/>
-            <w:bookmarkEnd w:id="19"/>
+            <w:bookmarkEnd w:id="29"/>
+            <w:bookmarkEnd w:id="30"/>
+            <w:bookmarkEnd w:id="31"/>
           </w:p>
         </w:tc>
         <w:tc>
@@ -2575,16 +2631,18 @@
                 <w:rFonts w:cstheme="minorHAnsi"/>
               </w:rPr>
             </w:pPr>
-            <w:bookmarkStart w:id="20" w:name="OLE_LINK5"/>
-            <w:bookmarkStart w:id="21" w:name="OLE_LINK6"/>
+            <w:bookmarkStart w:id="32" w:name="OLE_LINK5"/>
+            <w:bookmarkStart w:id="33" w:name="OLE_LINK6"/>
+            <w:bookmarkStart w:id="34" w:name="OLE_LINK77"/>
             <w:r>
               <w:rPr>
                 <w:rFonts w:cstheme="minorHAnsi"/>
               </w:rPr>
               <w:t>User [username] not found!</w:t>
             </w:r>
-            <w:bookmarkEnd w:id="20"/>
-            <w:bookmarkEnd w:id="21"/>
+            <w:bookmarkEnd w:id="32"/>
+            <w:bookmarkEnd w:id="33"/>
+            <w:bookmarkEnd w:id="34"/>
           </w:p>
         </w:tc>
         <w:tc>
@@ -2649,6 +2707,7 @@
                 <w:rFonts w:cstheme="minorHAnsi"/>
               </w:rPr>
             </w:pPr>
+            <w:bookmarkStart w:id="35" w:name="OLE_LINK78"/>
             <w:r>
               <w:rPr>
                 <w:rFonts w:cstheme="minorHAnsi"/>
@@ -2667,6 +2726,7 @@
               </w:rPr>
               <w:t>!</w:t>
             </w:r>
+            <w:bookmarkEnd w:id="35"/>
           </w:p>
         </w:tc>
         <w:tc>
@@ -2725,12 +2785,16 @@
                 <w:rFonts w:cstheme="minorHAnsi"/>
               </w:rPr>
             </w:pPr>
+            <w:bookmarkStart w:id="36" w:name="OLE_LINK79"/>
+            <w:bookmarkStart w:id="37" w:name="OLE_LINK80"/>
             <w:r>
               <w:rPr>
                 <w:rFonts w:cstheme="minorHAnsi"/>
               </w:rPr>
               <w:t>Color [color] not found!</w:t>
             </w:r>
+            <w:bookmarkEnd w:id="36"/>
+            <w:bookmarkEnd w:id="37"/>
           </w:p>
         </w:tc>
         <w:tc>
@@ -2789,16 +2853,18 @@
                 <w:rFonts w:cstheme="minorHAnsi"/>
               </w:rPr>
             </w:pPr>
-            <w:bookmarkStart w:id="22" w:name="OLE_LINK7"/>
-            <w:bookmarkStart w:id="23" w:name="OLE_LINK16"/>
+            <w:bookmarkStart w:id="38" w:name="OLE_LINK7"/>
+            <w:bookmarkStart w:id="39" w:name="OLE_LINK16"/>
+            <w:bookmarkStart w:id="40" w:name="OLE_LINK81"/>
             <w:r>
               <w:rPr>
                 <w:rFonts w:cstheme="minorHAnsi"/>
               </w:rPr>
               <w:t>Invalid tags!</w:t>
             </w:r>
-            <w:bookmarkEnd w:id="22"/>
-            <w:bookmarkEnd w:id="23"/>
+            <w:bookmarkEnd w:id="38"/>
+            <w:bookmarkEnd w:id="39"/>
+            <w:bookmarkEnd w:id="40"/>
           </w:p>
         </w:tc>
         <w:tc>
@@ -2845,6 +2911,7 @@
           <w:rFonts w:ascii="Consolas" w:hAnsi="Consolas" w:cs="Consolas"/>
           <w:b/>
           <w:noProof/>
+          <w:highlight w:val="yellow"/>
           <w:lang w:val="de-DE"/>
         </w:rPr>
         <w:t>AddTagTo &lt;album&gt; &lt;tag&gt;</w:t>
@@ -2986,16 +3053,18 @@
                 <w:rFonts w:cstheme="minorHAnsi"/>
               </w:rPr>
             </w:pPr>
-            <w:bookmarkStart w:id="24" w:name="OLE_LINK19"/>
-            <w:bookmarkStart w:id="25" w:name="OLE_LINK20"/>
+            <w:bookmarkStart w:id="41" w:name="OLE_LINK19"/>
+            <w:bookmarkStart w:id="42" w:name="OLE_LINK20"/>
+            <w:bookmarkStart w:id="43" w:name="OLE_LINK72"/>
             <w:r>
               <w:rPr>
                 <w:rFonts w:cstheme="minorHAnsi"/>
               </w:rPr>
               <w:t>Tag [tag] added to [album]!</w:t>
             </w:r>
-            <w:bookmarkEnd w:id="24"/>
-            <w:bookmarkEnd w:id="25"/>
+            <w:bookmarkEnd w:id="41"/>
+            <w:bookmarkEnd w:id="42"/>
+            <w:bookmarkEnd w:id="43"/>
           </w:p>
         </w:tc>
         <w:tc>
@@ -3052,26 +3121,22 @@
                 <w:rFonts w:cstheme="minorHAnsi"/>
               </w:rPr>
             </w:pPr>
-            <w:r>
-              <w:rPr>
-                <w:rFonts w:cstheme="minorHAnsi"/>
-              </w:rPr>
-              <w:t xml:space="preserve">Either tag or </w:t>
-            </w:r>
-            <w:proofErr w:type="gramStart"/>
-            <w:r>
-              <w:rPr>
-                <w:rFonts w:cstheme="minorHAnsi"/>
-              </w:rPr>
-              <w:t>album do</w:t>
-            </w:r>
-            <w:proofErr w:type="gramEnd"/>
+            <w:bookmarkStart w:id="44" w:name="OLE_LINK73"/>
+            <w:bookmarkStart w:id="45" w:name="OLE_LINK74"/>
+            <w:r>
+              <w:rPr>
+                <w:rFonts w:cstheme="minorHAnsi"/>
+              </w:rPr>
+              <w:t>Either tag or album do</w:t>
+            </w:r>
             <w:r>
               <w:rPr>
                 <w:rFonts w:cstheme="minorHAnsi"/>
               </w:rPr>
               <w:t xml:space="preserve"> not exist!</w:t>
             </w:r>
+            <w:bookmarkEnd w:id="44"/>
+            <w:bookmarkEnd w:id="45"/>
           </w:p>
         </w:tc>
         <w:tc>
@@ -3117,6 +3182,7 @@
           <w:rFonts w:ascii="Consolas" w:hAnsi="Consolas" w:cs="Consolas"/>
           <w:b/>
           <w:noProof/>
+          <w:highlight w:val="yellow"/>
         </w:rPr>
         <w:t>AddFriend</w:t>
       </w:r>
@@ -3125,6 +3191,7 @@
           <w:rFonts w:ascii="Consolas" w:hAnsi="Consolas" w:cs="Consolas"/>
           <w:b/>
           <w:noProof/>
+          <w:highlight w:val="yellow"/>
         </w:rPr>
         <w:t xml:space="preserve"> </w:t>
       </w:r>
@@ -3133,6 +3200,7 @@
           <w:rFonts w:ascii="Consolas" w:hAnsi="Consolas" w:cs="Consolas"/>
           <w:b/>
           <w:noProof/>
+          <w:highlight w:val="yellow"/>
         </w:rPr>
         <w:t>&lt;username1&gt; &lt;username2&gt;</w:t>
       </w:r>
@@ -3179,7 +3247,23 @@
             <w:rFonts w:cstheme="minorHAnsi"/>
             <w:noProof/>
           </w:rPr>
-          <w:t>friend</w:t>
+          <w:t>frie</w:t>
+        </w:r>
+        <w:r>
+          <w:rPr>
+            <w:rStyle w:val="Hyperlink"/>
+            <w:rFonts w:cstheme="minorHAnsi"/>
+            <w:noProof/>
+          </w:rPr>
+          <w:t>n</w:t>
+        </w:r>
+        <w:r>
+          <w:rPr>
+            <w:rStyle w:val="Hyperlink"/>
+            <w:rFonts w:cstheme="minorHAnsi"/>
+            <w:noProof/>
+          </w:rPr>
+          <w:t>d</w:t>
         </w:r>
       </w:hyperlink>
       <w:r>
@@ -3309,16 +3393,18 @@
                 <w:rFonts w:cstheme="minorHAnsi"/>
               </w:rPr>
             </w:pPr>
-            <w:bookmarkStart w:id="26" w:name="OLE_LINK23"/>
-            <w:bookmarkStart w:id="27" w:name="OLE_LINK24"/>
+            <w:bookmarkStart w:id="46" w:name="OLE_LINK23"/>
+            <w:bookmarkStart w:id="47" w:name="OLE_LINK24"/>
+            <w:bookmarkStart w:id="48" w:name="OLE_LINK67"/>
             <w:r>
               <w:rPr>
                 <w:rFonts w:cstheme="minorHAnsi"/>
               </w:rPr>
               <w:t>Friend [username2] added to [username1]</w:t>
             </w:r>
-            <w:bookmarkEnd w:id="26"/>
-            <w:bookmarkEnd w:id="27"/>
+            <w:bookmarkEnd w:id="46"/>
+            <w:bookmarkEnd w:id="47"/>
+            <w:bookmarkEnd w:id="48"/>
           </w:p>
         </w:tc>
         <w:tc>
@@ -3375,25 +3461,12 @@
                 <w:rFonts w:cstheme="minorHAnsi"/>
               </w:rPr>
             </w:pPr>
-            <w:r>
-              <w:rPr>
-                <w:rFonts w:cstheme="minorHAnsi"/>
-              </w:rPr>
-              <w:t>[</w:t>
-            </w:r>
-            <w:proofErr w:type="gramStart"/>
-            <w:r>
-              <w:rPr>
-                <w:rFonts w:cstheme="minorHAnsi"/>
-              </w:rPr>
-              <w:t>user</w:t>
-            </w:r>
-            <w:proofErr w:type="gramEnd"/>
-            <w:r>
-              <w:rPr>
-                <w:rFonts w:cstheme="minorHAnsi"/>
-              </w:rPr>
-              <w:t xml:space="preserve">*] </w:t>
+            <w:bookmarkStart w:id="49" w:name="OLE_LINK65"/>
+            <w:r>
+              <w:rPr>
+                <w:rFonts w:cstheme="minorHAnsi"/>
+              </w:rPr>
+              <w:t xml:space="preserve">[user*] </w:t>
             </w:r>
             <w:r>
               <w:rPr>
@@ -3407,6 +3480,7 @@
               </w:rPr>
               <w:t>!</w:t>
             </w:r>
+            <w:bookmarkEnd w:id="49"/>
             <w:r>
               <w:rPr>
                 <w:rFonts w:cstheme="minorHAnsi"/>
@@ -3479,16 +3553,18 @@
                 <w:rFonts w:cstheme="minorHAnsi"/>
               </w:rPr>
             </w:pPr>
-            <w:bookmarkStart w:id="28" w:name="OLE_LINK25"/>
-            <w:bookmarkStart w:id="29" w:name="OLE_LINK26"/>
+            <w:bookmarkStart w:id="50" w:name="OLE_LINK25"/>
+            <w:bookmarkStart w:id="51" w:name="OLE_LINK26"/>
+            <w:bookmarkStart w:id="52" w:name="OLE_LINK66"/>
             <w:r>
               <w:rPr>
                 <w:rFonts w:cstheme="minorHAnsi"/>
               </w:rPr>
               <w:t>[username2] is already a friend to [username1]</w:t>
             </w:r>
-            <w:bookmarkEnd w:id="28"/>
-            <w:bookmarkEnd w:id="29"/>
+            <w:bookmarkEnd w:id="50"/>
+            <w:bookmarkEnd w:id="51"/>
+            <w:bookmarkEnd w:id="52"/>
           </w:p>
         </w:tc>
         <w:tc>
@@ -3534,16 +3610,9 @@
           <w:rFonts w:ascii="Consolas" w:hAnsi="Consolas" w:cs="Consolas"/>
           <w:b/>
           <w:noProof/>
-        </w:rPr>
-        <w:t xml:space="preserve">AcceptFriend </w:t>
-      </w:r>
-      <w:r>
-        <w:rPr>
-          <w:rFonts w:ascii="Consolas" w:hAnsi="Consolas" w:cs="Consolas"/>
-          <w:b/>
-          <w:noProof/>
-        </w:rPr>
-        <w:t>&lt;username1&gt; &lt;username2&gt;</w:t>
+          <w:highlight w:val="green"/>
+        </w:rPr>
+        <w:t>AcceptFriend &lt;username1&gt; &lt;username2&gt;</w:t>
       </w:r>
       <w:r>
         <w:rPr>
@@ -3679,8 +3748,33 @@
                 <w:rFonts w:cstheme="minorHAnsi"/>
                 <w:noProof/>
               </w:rPr>
-              <w:t>[username1] accepted [username2] as a friend</w:t>
-            </w:r>
+              <w:t xml:space="preserve">[username1] </w:t>
+            </w:r>
+            <w:bookmarkStart w:id="53" w:name="OLE_LINK70"/>
+            <w:r>
+              <w:rPr>
+                <w:rFonts w:cstheme="minorHAnsi"/>
+                <w:noProof/>
+              </w:rPr>
+              <w:t xml:space="preserve">accepted </w:t>
+            </w:r>
+            <w:bookmarkEnd w:id="53"/>
+            <w:r>
+              <w:rPr>
+                <w:rFonts w:cstheme="minorHAnsi"/>
+                <w:noProof/>
+              </w:rPr>
+              <w:t xml:space="preserve">[username2] </w:t>
+            </w:r>
+            <w:bookmarkStart w:id="54" w:name="OLE_LINK71"/>
+            <w:r>
+              <w:rPr>
+                <w:rFonts w:cstheme="minorHAnsi"/>
+                <w:noProof/>
+              </w:rPr>
+              <w:t>as a friend</w:t>
+            </w:r>
+            <w:bookmarkEnd w:id="54"/>
           </w:p>
         </w:tc>
         <w:tc>
@@ -3741,21 +3835,7 @@
               <w:rPr>
                 <w:rFonts w:cstheme="minorHAnsi"/>
               </w:rPr>
-              <w:t>[</w:t>
-            </w:r>
-            <w:proofErr w:type="gramStart"/>
-            <w:r>
-              <w:rPr>
-                <w:rFonts w:cstheme="minorHAnsi"/>
-              </w:rPr>
-              <w:t>user</w:t>
-            </w:r>
-            <w:proofErr w:type="gramEnd"/>
-            <w:r>
-              <w:rPr>
-                <w:rFonts w:cstheme="minorHAnsi"/>
-              </w:rPr>
-              <w:t>*] not found!</w:t>
+              <w:t>[user*] not found!</w:t>
             </w:r>
             <w:r>
               <w:rPr>
@@ -3898,8 +3978,8 @@
               </w:rPr>
               <w:t>[username2] has not added [username1] as a friend</w:t>
             </w:r>
-            <w:bookmarkStart w:id="30" w:name="_GoBack"/>
-            <w:bookmarkEnd w:id="30"/>
+            <w:bookmarkStart w:id="55" w:name="_GoBack"/>
+            <w:bookmarkEnd w:id="55"/>
           </w:p>
         </w:tc>
         <w:tc>
@@ -3945,6 +4025,7 @@
           <w:rFonts w:ascii="Consolas" w:hAnsi="Consolas" w:cs="Consolas"/>
           <w:b/>
           <w:noProof/>
+          <w:highlight w:val="yellow"/>
         </w:rPr>
         <w:t>ListFriends &lt;username&gt;</w:t>
       </w:r>
@@ -4090,6 +4171,7 @@
                 <w:rFonts w:cstheme="minorHAnsi"/>
               </w:rPr>
             </w:pPr>
+            <w:bookmarkStart w:id="56" w:name="OLE_LINK88"/>
             <w:r>
               <w:rPr>
                 <w:rFonts w:cstheme="minorHAnsi"/>
@@ -4097,6 +4179,7 @@
               <w:t>Friends:</w:t>
             </w:r>
           </w:p>
+          <w:bookmarkEnd w:id="56"/>
           <w:p>
             <w:pPr>
               <w:pStyle w:val="ListParagraph"/>
@@ -4179,6 +4262,7 @@
                 <w:rFonts w:cstheme="minorHAnsi"/>
               </w:rPr>
             </w:pPr>
+            <w:bookmarkStart w:id="57" w:name="_Hlk499333918"/>
             <w:r>
               <w:rPr>
                 <w:rFonts w:cstheme="minorHAnsi"/>
@@ -4199,16 +4283,16 @@
                 <w:rFonts w:cstheme="minorHAnsi"/>
               </w:rPr>
             </w:pPr>
-            <w:bookmarkStart w:id="31" w:name="OLE_LINK27"/>
-            <w:bookmarkStart w:id="32" w:name="OLE_LINK28"/>
+            <w:bookmarkStart w:id="58" w:name="OLE_LINK27"/>
+            <w:bookmarkStart w:id="59" w:name="OLE_LINK28"/>
             <w:r>
               <w:rPr>
                 <w:rFonts w:cstheme="minorHAnsi"/>
               </w:rPr>
               <w:t xml:space="preserve">No friends for this user. </w:t>
             </w:r>
-            <w:bookmarkEnd w:id="31"/>
-            <w:bookmarkEnd w:id="32"/>
+            <w:bookmarkEnd w:id="58"/>
+            <w:bookmarkEnd w:id="59"/>
             <w:r>
               <w:rPr>
                 <w:rFonts w:ascii="Segoe UI Emoji" w:eastAsia="Segoe UI Emoji" w:hAnsi="Segoe UI Emoji" w:cs="Segoe UI Emoji"/>
@@ -4240,6 +4324,7 @@
           </w:p>
         </w:tc>
       </w:tr>
+      <w:bookmarkEnd w:id="57"/>
       <w:tr>
         <w:tc>
           <w:tcPr>
@@ -4273,12 +4358,16 @@
                 <w:rFonts w:cstheme="minorHAnsi"/>
               </w:rPr>
             </w:pPr>
+            <w:bookmarkStart w:id="60" w:name="OLE_LINK83"/>
+            <w:bookmarkStart w:id="61" w:name="OLE_LINK84"/>
             <w:r>
               <w:rPr>
                 <w:rFonts w:cstheme="minorHAnsi"/>
               </w:rPr>
               <w:t>User [user] not found!</w:t>
             </w:r>
+            <w:bookmarkEnd w:id="60"/>
+            <w:bookmarkEnd w:id="61"/>
           </w:p>
         </w:tc>
         <w:tc>
@@ -4324,6 +4413,7 @@
           <w:rFonts w:ascii="Consolas" w:hAnsi="Consolas" w:cs="Consolas"/>
           <w:b/>
           <w:noProof/>
+          <w:highlight w:val="yellow"/>
         </w:rPr>
         <w:t>ShareAlbum</w:t>
       </w:r>
@@ -4332,6 +4422,7 @@
           <w:rFonts w:ascii="Consolas" w:hAnsi="Consolas" w:cs="Consolas"/>
           <w:b/>
           <w:noProof/>
+          <w:highlight w:val="yellow"/>
         </w:rPr>
         <w:t xml:space="preserve"> </w:t>
       </w:r>
@@ -4340,6 +4431,7 @@
           <w:rFonts w:ascii="Consolas" w:hAnsi="Consolas" w:cs="Consolas"/>
           <w:b/>
           <w:noProof/>
+          <w:highlight w:val="yellow"/>
         </w:rPr>
         <w:t>&lt;albumId&gt; &lt;username&gt; &lt;permission&gt;</w:t>
       </w:r>
@@ -4479,18 +4571,20 @@
                 <w:noProof/>
               </w:rPr>
             </w:pPr>
-            <w:bookmarkStart w:id="33" w:name="OLE_LINK29"/>
-            <w:bookmarkStart w:id="34" w:name="OLE_LINK30"/>
-            <w:bookmarkStart w:id="35" w:name="OLE_LINK31"/>
+            <w:bookmarkStart w:id="62" w:name="OLE_LINK29"/>
+            <w:bookmarkStart w:id="63" w:name="OLE_LINK30"/>
+            <w:bookmarkStart w:id="64" w:name="OLE_LINK31"/>
+            <w:bookmarkStart w:id="65" w:name="OLE_LINK89"/>
             <w:r>
               <w:rPr>
                 <w:rFonts w:cstheme="minorHAnsi"/>
               </w:rPr>
               <w:t>Username [user] added to album [album] ([permission])</w:t>
             </w:r>
-            <w:bookmarkEnd w:id="33"/>
-            <w:bookmarkEnd w:id="34"/>
-            <w:bookmarkEnd w:id="35"/>
+            <w:bookmarkEnd w:id="62"/>
+            <w:bookmarkEnd w:id="63"/>
+            <w:bookmarkEnd w:id="64"/>
+            <w:bookmarkEnd w:id="65"/>
           </w:p>
         </w:tc>
         <w:tc>
@@ -4618,6 +4712,7 @@
                 <w:rFonts w:cstheme="minorHAnsi"/>
               </w:rPr>
             </w:pPr>
+            <w:bookmarkStart w:id="66" w:name="_Hlk499335603"/>
             <w:r>
               <w:rPr>
                 <w:rFonts w:cstheme="minorHAnsi"/>
@@ -4669,6 +4764,7 @@
           </w:p>
         </w:tc>
       </w:tr>
+      <w:bookmarkEnd w:id="66"/>
       <w:tr>
         <w:tc>
           <w:tcPr>
@@ -4702,18 +4798,20 @@
                 <w:rFonts w:cstheme="minorHAnsi"/>
               </w:rPr>
             </w:pPr>
-            <w:bookmarkStart w:id="36" w:name="OLE_LINK32"/>
-            <w:bookmarkStart w:id="37" w:name="OLE_LINK35"/>
-            <w:bookmarkStart w:id="38" w:name="OLE_LINK36"/>
+            <w:bookmarkStart w:id="67" w:name="OLE_LINK32"/>
+            <w:bookmarkStart w:id="68" w:name="OLE_LINK35"/>
+            <w:bookmarkStart w:id="69" w:name="OLE_LINK36"/>
+            <w:bookmarkStart w:id="70" w:name="OLE_LINK93"/>
             <w:r>
               <w:rPr>
                 <w:rFonts w:cstheme="minorHAnsi"/>
               </w:rPr>
               <w:t>Permission must be either “Owner” or “Viewer”!</w:t>
             </w:r>
-            <w:bookmarkEnd w:id="36"/>
-            <w:bookmarkEnd w:id="37"/>
-            <w:bookmarkEnd w:id="38"/>
+            <w:bookmarkEnd w:id="67"/>
+            <w:bookmarkEnd w:id="68"/>
+            <w:bookmarkEnd w:id="69"/>
+            <w:bookmarkEnd w:id="70"/>
           </w:p>
         </w:tc>
         <w:tc>
@@ -4759,6 +4857,7 @@
           <w:rFonts w:ascii="Consolas" w:hAnsi="Consolas" w:cs="Consolas"/>
           <w:b/>
           <w:noProof/>
+          <w:highlight w:val="yellow"/>
         </w:rPr>
         <w:t>UploadPicture</w:t>
       </w:r>
@@ -4767,6 +4866,7 @@
           <w:rFonts w:ascii="Consolas" w:hAnsi="Consolas" w:cs="Consolas"/>
           <w:b/>
           <w:noProof/>
+          <w:highlight w:val="yellow"/>
         </w:rPr>
         <w:t xml:space="preserve"> </w:t>
       </w:r>
@@ -4775,6 +4875,7 @@
           <w:rFonts w:ascii="Consolas" w:hAnsi="Consolas" w:cs="Consolas"/>
           <w:b/>
           <w:noProof/>
+          <w:highlight w:val="yellow"/>
         </w:rPr>
         <w:t>&lt;albumName&gt; &lt;pictureTitle&gt; &lt;pictureFilePath&gt;</w:t>
       </w:r>
@@ -4914,8 +5015,9 @@
                 <w:noProof/>
               </w:rPr>
             </w:pPr>
-            <w:bookmarkStart w:id="39" w:name="OLE_LINK37"/>
-            <w:bookmarkStart w:id="40" w:name="OLE_LINK38"/>
+            <w:bookmarkStart w:id="71" w:name="OLE_LINK37"/>
+            <w:bookmarkStart w:id="72" w:name="OLE_LINK38"/>
+            <w:bookmarkStart w:id="73" w:name="OLE_LINK94"/>
             <w:r>
               <w:rPr>
                 <w:rFonts w:cstheme="minorHAnsi"/>
@@ -4934,8 +5036,9 @@
               </w:rPr>
               <w:t>added to [album]!</w:t>
             </w:r>
-            <w:bookmarkEnd w:id="39"/>
-            <w:bookmarkEnd w:id="40"/>
+            <w:bookmarkEnd w:id="71"/>
+            <w:bookmarkEnd w:id="72"/>
+            <w:bookmarkEnd w:id="73"/>
           </w:p>
         </w:tc>
         <w:tc>
@@ -4992,12 +5095,14 @@
                 <w:rFonts w:cstheme="minorHAnsi"/>
               </w:rPr>
             </w:pPr>
+            <w:bookmarkStart w:id="74" w:name="OLE_LINK95"/>
             <w:r>
               <w:rPr>
                 <w:rFonts w:cstheme="minorHAnsi"/>
               </w:rPr>
               <w:t>Album [Album] not found!</w:t>
             </w:r>
+            <w:bookmarkEnd w:id="74"/>
           </w:p>
         </w:tc>
         <w:tc>
@@ -5043,6 +5148,7 @@
           <w:rFonts w:ascii="Consolas" w:hAnsi="Consolas" w:cs="Consolas"/>
           <w:b/>
           <w:noProof/>
+          <w:highlight w:val="yellow"/>
         </w:rPr>
         <w:t>Exit</w:t>
       </w:r>
@@ -5189,6 +5295,8 @@
                 <w:noProof/>
               </w:rPr>
             </w:pPr>
+            <w:bookmarkStart w:id="75" w:name="OLE_LINK68"/>
+            <w:bookmarkStart w:id="76" w:name="OLE_LINK69"/>
             <w:r>
               <w:rPr>
                 <w:rFonts w:cstheme="minorHAnsi"/>
@@ -5196,6 +5304,8 @@
               </w:rPr>
               <w:t>Good Bye!</w:t>
             </w:r>
+            <w:bookmarkEnd w:id="75"/>
+            <w:bookmarkEnd w:id="76"/>
           </w:p>
         </w:tc>
         <w:tc>
@@ -5223,167 +5333,200 @@
     <w:p>
       <w:pPr>
         <w:rPr>
-          <w:sz w:val="24"/>
+          <w:b/>
+          <w:sz w:val="32"/>
           <w:szCs w:val="24"/>
         </w:rPr>
       </w:pPr>
       <w:r>
         <w:rPr>
-          <w:sz w:val="24"/>
+          <w:b/>
+          <w:sz w:val="32"/>
           <w:szCs w:val="24"/>
+          <w:highlight w:val="red"/>
         </w:rPr>
         <w:t xml:space="preserve">If command is </w:t>
       </w:r>
       <w:r>
         <w:rPr>
           <w:b/>
-          <w:sz w:val="24"/>
+          <w:sz w:val="32"/>
           <w:szCs w:val="24"/>
-        </w:rPr>
-        <w:t>NOT</w:t>
-      </w:r>
-      <w:r>
-        <w:rPr>
-          <w:sz w:val="24"/>
+          <w:highlight w:val="red"/>
+        </w:rPr>
+        <w:t xml:space="preserve">NOT </w:t>
+      </w:r>
+      <w:r>
+        <w:rPr>
+          <w:b/>
+          <w:sz w:val="32"/>
           <w:szCs w:val="24"/>
-        </w:rPr>
-        <w:t xml:space="preserve"> </w:t>
-      </w:r>
-      <w:r>
-        <w:rPr>
-          <w:sz w:val="24"/>
+          <w:highlight w:val="red"/>
+        </w:rPr>
+        <w:t xml:space="preserve">in </w:t>
+      </w:r>
+      <w:r>
+        <w:rPr>
+          <w:b/>
+          <w:noProof/>
+          <w:sz w:val="32"/>
           <w:szCs w:val="24"/>
-        </w:rPr>
-        <w:t xml:space="preserve">in </w:t>
-      </w:r>
-      <w:r>
-        <w:rPr>
+          <w:highlight w:val="red"/>
+        </w:rPr>
+        <w:t>format specified above (either</w:t>
+      </w:r>
+      <w:r>
+        <w:rPr>
+          <w:b/>
           <w:noProof/>
-          <w:sz w:val="24"/>
+          <w:sz w:val="32"/>
           <w:szCs w:val="24"/>
-        </w:rPr>
-        <w:t>format specified above (either</w:t>
-      </w:r>
-      <w:r>
-        <w:rPr>
+          <w:highlight w:val="red"/>
+        </w:rPr>
+        <w:t xml:space="preserve"> command</w:t>
+      </w:r>
+      <w:r>
+        <w:rPr>
+          <w:b/>
           <w:noProof/>
-          <w:sz w:val="24"/>
+          <w:sz w:val="32"/>
           <w:szCs w:val="24"/>
-        </w:rPr>
-        <w:t xml:space="preserve"> command</w:t>
-      </w:r>
-      <w:r>
-        <w:rPr>
+          <w:highlight w:val="red"/>
+        </w:rPr>
+        <w:t xml:space="preserve"> name is wrong or </w:t>
+      </w:r>
+      <w:r>
+        <w:rPr>
+          <w:b/>
           <w:noProof/>
-          <w:sz w:val="24"/>
+          <w:sz w:val="32"/>
           <w:szCs w:val="24"/>
-        </w:rPr>
-        <w:t xml:space="preserve"> name is wrong or </w:t>
-      </w:r>
-      <w:r>
-        <w:rPr>
+          <w:highlight w:val="red"/>
+        </w:rPr>
+        <w:t xml:space="preserve">input </w:t>
+      </w:r>
+      <w:r>
+        <w:rPr>
+          <w:b/>
           <w:noProof/>
-          <w:sz w:val="24"/>
+          <w:sz w:val="32"/>
           <w:szCs w:val="24"/>
-        </w:rPr>
-        <w:t xml:space="preserve">input </w:t>
-      </w:r>
-      <w:r>
-        <w:rPr>
+          <w:highlight w:val="red"/>
+        </w:rPr>
+        <w:t xml:space="preserve">arguments count) throw </w:t>
+      </w:r>
+      <w:bookmarkStart w:id="77" w:name="OLE_LINK39"/>
+      <w:bookmarkStart w:id="78" w:name="OLE_LINK40"/>
+      <w:r>
+        <w:rPr>
+          <w:rStyle w:val="CodeChar"/>
+          <w:b w:val="0"/>
+          <w:sz w:val="32"/>
+          <w:szCs w:val="24"/>
+          <w:highlight w:val="red"/>
+        </w:rPr>
+        <w:t>InvalidOperationExceptio</w:t>
+      </w:r>
+      <w:bookmarkEnd w:id="77"/>
+      <w:bookmarkEnd w:id="78"/>
+      <w:r>
+        <w:rPr>
+          <w:rStyle w:val="CodeChar"/>
+          <w:b w:val="0"/>
+          <w:sz w:val="32"/>
+          <w:szCs w:val="24"/>
+          <w:highlight w:val="red"/>
+        </w:rPr>
+        <w:t>n</w:t>
+      </w:r>
+      <w:r>
+        <w:rPr>
+          <w:b/>
           <w:noProof/>
-          <w:sz w:val="24"/>
+          <w:sz w:val="32"/>
           <w:szCs w:val="24"/>
-        </w:rPr>
-        <w:t xml:space="preserve">arguments count) throw </w:t>
-      </w:r>
-      <w:bookmarkStart w:id="41" w:name="OLE_LINK39"/>
-      <w:bookmarkStart w:id="42" w:name="OLE_LINK40"/>
+          <w:highlight w:val="red"/>
+        </w:rPr>
+        <w:t xml:space="preserve"> with message: </w:t>
+      </w:r>
+      <w:r>
+        <w:rPr>
+          <w:b/>
+          <w:noProof/>
+          <w:sz w:val="32"/>
+          <w:szCs w:val="24"/>
+          <w:highlight w:val="red"/>
+        </w:rPr>
+        <w:t>“</w:t>
+      </w:r>
+      <w:bookmarkStart w:id="79" w:name="OLE_LINK41"/>
+      <w:bookmarkStart w:id="80" w:name="OLE_LINK42"/>
+      <w:bookmarkStart w:id="81" w:name="OLE_LINK2"/>
+      <w:bookmarkStart w:id="82" w:name="OLE_LINK49"/>
       <w:r>
         <w:rPr>
           <w:rStyle w:val="CodeChar"/>
-          <w:sz w:val="24"/>
+          <w:b w:val="0"/>
+          <w:sz w:val="32"/>
           <w:szCs w:val="24"/>
-        </w:rPr>
-        <w:t>InvalidOperationExceptio</w:t>
-      </w:r>
-      <w:bookmarkEnd w:id="41"/>
-      <w:bookmarkEnd w:id="42"/>
+          <w:highlight w:val="red"/>
+        </w:rPr>
+        <w:t xml:space="preserve">Command </w:t>
+      </w:r>
       <w:r>
         <w:rPr>
           <w:rStyle w:val="CodeChar"/>
-          <w:sz w:val="24"/>
+          <w:b w:val="0"/>
+          <w:sz w:val="32"/>
           <w:szCs w:val="24"/>
-        </w:rPr>
-        <w:t>n</w:t>
-      </w:r>
-      <w:r>
-        <w:rPr>
+          <w:highlight w:val="red"/>
+        </w:rPr>
+        <w:t xml:space="preserve">&lt;CommandName&gt; </w:t>
+      </w:r>
+      <w:r>
+        <w:rPr>
+          <w:rStyle w:val="CodeChar"/>
+          <w:b w:val="0"/>
+          <w:sz w:val="32"/>
+          <w:szCs w:val="24"/>
+          <w:highlight w:val="red"/>
+        </w:rPr>
+        <w:t>not valid</w:t>
+      </w:r>
+      <w:r>
+        <w:rPr>
+          <w:rStyle w:val="CodeChar"/>
+          <w:b w:val="0"/>
+          <w:sz w:val="32"/>
+          <w:szCs w:val="24"/>
+          <w:highlight w:val="red"/>
+        </w:rPr>
+        <w:t>!</w:t>
+      </w:r>
+      <w:bookmarkEnd w:id="79"/>
+      <w:bookmarkEnd w:id="80"/>
+      <w:r>
+        <w:rPr>
+          <w:b/>
           <w:noProof/>
-          <w:sz w:val="24"/>
+          <w:sz w:val="32"/>
           <w:szCs w:val="24"/>
-        </w:rPr>
-        <w:t xml:space="preserve"> with message: </w:t>
-      </w:r>
-      <w:r>
-        <w:rPr>
+          <w:highlight w:val="red"/>
+        </w:rPr>
+        <w:t>”</w:t>
+      </w:r>
+      <w:r>
+        <w:rPr>
+          <w:b/>
           <w:noProof/>
-          <w:sz w:val="24"/>
+          <w:sz w:val="32"/>
           <w:szCs w:val="24"/>
-        </w:rPr>
-        <w:t>“</w:t>
-      </w:r>
-      <w:bookmarkStart w:id="43" w:name="OLE_LINK41"/>
-      <w:bookmarkStart w:id="44" w:name="OLE_LINK42"/>
-      <w:r>
-        <w:rPr>
-          <w:rStyle w:val="CodeChar"/>
-          <w:sz w:val="24"/>
-          <w:szCs w:val="24"/>
-        </w:rPr>
-        <w:t xml:space="preserve">Command </w:t>
-      </w:r>
-      <w:r>
-        <w:rPr>
-          <w:rStyle w:val="CodeChar"/>
-          <w:sz w:val="24"/>
-          <w:szCs w:val="24"/>
-        </w:rPr>
-        <w:t xml:space="preserve">&lt;CommandName&gt; </w:t>
-      </w:r>
-      <w:r>
-        <w:rPr>
-          <w:rStyle w:val="CodeChar"/>
-          <w:sz w:val="24"/>
-          <w:szCs w:val="24"/>
-        </w:rPr>
-        <w:t>not valid</w:t>
-      </w:r>
-      <w:r>
-        <w:rPr>
-          <w:rStyle w:val="CodeChar"/>
-          <w:sz w:val="24"/>
-          <w:szCs w:val="24"/>
-        </w:rPr>
-        <w:t>!</w:t>
-      </w:r>
-      <w:bookmarkEnd w:id="43"/>
-      <w:bookmarkEnd w:id="44"/>
-      <w:r>
-        <w:rPr>
-          <w:noProof/>
-          <w:sz w:val="24"/>
-          <w:szCs w:val="24"/>
-        </w:rPr>
-        <w:t>”</w:t>
-      </w:r>
-      <w:r>
-        <w:rPr>
-          <w:noProof/>
-          <w:sz w:val="24"/>
-          <w:szCs w:val="24"/>
+          <w:highlight w:val="red"/>
         </w:rPr>
         <w:t>.</w:t>
       </w:r>
+      <w:bookmarkEnd w:id="81"/>
+      <w:bookmarkEnd w:id="82"/>
     </w:p>
     <w:p>
       <w:pPr>
@@ -5518,60 +5661,60 @@
               <w:rPr>
                 <w:b w:val="0"/>
               </w:rPr>
-              <w:t xml:space="preserve">ModifyUser </w:t>
-            </w:r>
-            <w:r>
-              <w:rPr>
-                <w:b w:val="0"/>
-              </w:rPr>
-              <w:t>admin</w:t>
-            </w:r>
-            <w:r>
-              <w:rPr>
-                <w:b w:val="0"/>
-              </w:rPr>
-              <w:t xml:space="preserve"> </w:t>
-            </w:r>
-            <w:r>
-              <w:rPr>
-                <w:b w:val="0"/>
-              </w:rPr>
-              <w:t>BornTown Sofia</w:t>
-            </w:r>
-          </w:p>
-          <w:p>
-            <w:pPr>
-              <w:pStyle w:val="Code"/>
-              <w:rPr>
-                <w:b w:val="0"/>
-              </w:rPr>
-            </w:pPr>
-            <w:r>
-              <w:rPr>
-                <w:b w:val="0"/>
-                <w:highlight w:val="green"/>
-              </w:rPr>
-              <w:t>AddTown Sofia Bulgaria</w:t>
-            </w:r>
-          </w:p>
-          <w:p>
-            <w:pPr>
-              <w:pStyle w:val="Code"/>
-              <w:rPr>
-                <w:b w:val="0"/>
-              </w:rPr>
-            </w:pPr>
-            <w:r>
-              <w:rPr>
-                <w:b w:val="0"/>
-                <w:highlight w:val="cyan"/>
-              </w:rPr>
               <w:lastRenderedPageBreak/>
               <w:t xml:space="preserve">ModifyUser </w:t>
             </w:r>
             <w:r>
               <w:rPr>
                 <w:b w:val="0"/>
+              </w:rPr>
+              <w:t>admin</w:t>
+            </w:r>
+            <w:r>
+              <w:rPr>
+                <w:b w:val="0"/>
+              </w:rPr>
+              <w:t xml:space="preserve"> </w:t>
+            </w:r>
+            <w:r>
+              <w:rPr>
+                <w:b w:val="0"/>
+              </w:rPr>
+              <w:t>BornTown Sofia</w:t>
+            </w:r>
+          </w:p>
+          <w:p>
+            <w:pPr>
+              <w:pStyle w:val="Code"/>
+              <w:rPr>
+                <w:b w:val="0"/>
+              </w:rPr>
+            </w:pPr>
+            <w:r>
+              <w:rPr>
+                <w:b w:val="0"/>
+                <w:highlight w:val="green"/>
+              </w:rPr>
+              <w:t>AddTown Sofia Bulgaria</w:t>
+            </w:r>
+          </w:p>
+          <w:p>
+            <w:pPr>
+              <w:pStyle w:val="Code"/>
+              <w:rPr>
+                <w:b w:val="0"/>
+              </w:rPr>
+            </w:pPr>
+            <w:r>
+              <w:rPr>
+                <w:b w:val="0"/>
+                <w:highlight w:val="cyan"/>
+              </w:rPr>
+              <w:t xml:space="preserve">ModifyUser </w:t>
+            </w:r>
+            <w:r>
+              <w:rPr>
+                <w:b w:val="0"/>
                 <w:highlight w:val="cyan"/>
               </w:rPr>
               <w:t>admin</w:t>
@@ -5767,7 +5910,16 @@
                 <w:b w:val="0"/>
                 <w:highlight w:val="yellow"/>
               </w:rPr>
-              <w:t>was registered successfully!</w:t>
+              <w:t xml:space="preserve">was registered </w:t>
+            </w:r>
+            <w:r>
+              <w:rPr>
+                <w:rFonts w:cstheme="minorHAnsi"/>
+                <w:b w:val="0"/>
+                <w:highlight w:val="yellow"/>
+              </w:rPr>
+              <w:lastRenderedPageBreak/>
+              <w:t>successfully!</w:t>
             </w:r>
           </w:p>
           <w:p>
@@ -5777,16 +5929,16 @@
                 <w:b w:val="0"/>
               </w:rPr>
             </w:pPr>
-            <w:bookmarkStart w:id="45" w:name="OLE_LINK43"/>
-            <w:bookmarkStart w:id="46" w:name="OLE_LINK44"/>
+            <w:bookmarkStart w:id="83" w:name="OLE_LINK43"/>
+            <w:bookmarkStart w:id="84" w:name="OLE_LINK44"/>
             <w:r>
               <w:rPr>
                 <w:rFonts w:ascii="Consolas" w:hAnsi="Consolas"/>
               </w:rPr>
               <w:t>Value Sofia not valid!</w:t>
             </w:r>
-            <w:bookmarkEnd w:id="45"/>
-            <w:bookmarkEnd w:id="46"/>
+            <w:bookmarkEnd w:id="83"/>
+            <w:bookmarkEnd w:id="84"/>
             <w:r>
               <w:rPr>
                 <w:rFonts w:ascii="Consolas" w:hAnsi="Consolas"/>
@@ -5798,7 +5950,6 @@
                 <w:rStyle w:val="CodeChar"/>
                 <w:b w:val="0"/>
               </w:rPr>
-              <w:lastRenderedPageBreak/>
               <w:t xml:space="preserve">Town </w:t>
             </w:r>
             <w:r>
@@ -7401,16 +7552,16 @@
                 <w:rFonts w:cstheme="minorHAnsi"/>
               </w:rPr>
             </w:pPr>
-            <w:bookmarkStart w:id="47" w:name="OLE_LINK47"/>
-            <w:bookmarkStart w:id="48" w:name="OLE_LINK48"/>
+            <w:bookmarkStart w:id="85" w:name="OLE_LINK47"/>
+            <w:bookmarkStart w:id="86" w:name="OLE_LINK48"/>
             <w:r>
               <w:rPr>
                 <w:rFonts w:cstheme="minorHAnsi"/>
               </w:rPr>
               <w:t>Invalid username or password!</w:t>
             </w:r>
-            <w:bookmarkEnd w:id="47"/>
-            <w:bookmarkEnd w:id="48"/>
+            <w:bookmarkEnd w:id="85"/>
+            <w:bookmarkEnd w:id="86"/>
           </w:p>
         </w:tc>
         <w:tc>
@@ -7469,16 +7620,16 @@
                 <w:rFonts w:cstheme="minorHAnsi"/>
               </w:rPr>
             </w:pPr>
-            <w:bookmarkStart w:id="49" w:name="OLE_LINK45"/>
-            <w:bookmarkStart w:id="50" w:name="OLE_LINK46"/>
+            <w:bookmarkStart w:id="87" w:name="OLE_LINK45"/>
+            <w:bookmarkStart w:id="88" w:name="OLE_LINK46"/>
             <w:r>
               <w:rPr>
                 <w:rFonts w:cstheme="minorHAnsi"/>
               </w:rPr>
               <w:t>You should logout first!</w:t>
             </w:r>
-            <w:bookmarkEnd w:id="49"/>
-            <w:bookmarkEnd w:id="50"/>
+            <w:bookmarkEnd w:id="87"/>
+            <w:bookmarkEnd w:id="88"/>
           </w:p>
         </w:tc>
         <w:tc>
@@ -7658,9 +7809,9 @@
                 <w:noProof/>
               </w:rPr>
             </w:pPr>
-            <w:bookmarkStart w:id="51" w:name="OLE_LINK54"/>
-            <w:bookmarkStart w:id="52" w:name="OLE_LINK55"/>
-            <w:bookmarkStart w:id="53" w:name="OLE_LINK56"/>
+            <w:bookmarkStart w:id="89" w:name="OLE_LINK54"/>
+            <w:bookmarkStart w:id="90" w:name="OLE_LINK55"/>
+            <w:bookmarkStart w:id="91" w:name="OLE_LINK56"/>
             <w:r>
               <w:rPr>
                 <w:rFonts w:cstheme="minorHAnsi"/>
@@ -7668,9 +7819,9 @@
               </w:rPr>
               <w:t>User [username] successfully logged out!</w:t>
             </w:r>
-            <w:bookmarkEnd w:id="51"/>
-            <w:bookmarkEnd w:id="52"/>
-            <w:bookmarkEnd w:id="53"/>
+            <w:bookmarkEnd w:id="89"/>
+            <w:bookmarkEnd w:id="90"/>
+            <w:bookmarkEnd w:id="91"/>
           </w:p>
         </w:tc>
         <w:tc>
@@ -7707,7 +7858,7 @@
                 <w:rFonts w:cstheme="minorHAnsi"/>
               </w:rPr>
             </w:pPr>
-            <w:bookmarkStart w:id="54" w:name="_Hlk477519720"/>
+            <w:bookmarkStart w:id="92" w:name="_Hlk477519720"/>
             <w:r>
               <w:rPr>
                 <w:rFonts w:cstheme="minorHAnsi"/>
@@ -7762,7 +7913,7 @@
         </w:tc>
       </w:tr>
     </w:tbl>
-    <w:bookmarkEnd w:id="54"/>
+    <w:bookmarkEnd w:id="92"/>
     <w:p>
       <w:pPr>
         <w:spacing w:after="120"/>
@@ -7998,8 +8149,8 @@
       <w:r>
         <w:t>If any of these rules are violated print: “</w:t>
       </w:r>
-      <w:bookmarkStart w:id="55" w:name="OLE_LINK57"/>
-      <w:bookmarkStart w:id="56" w:name="OLE_LINK58"/>
+      <w:bookmarkStart w:id="93" w:name="OLE_LINK57"/>
+      <w:bookmarkStart w:id="94" w:name="OLE_LINK58"/>
       <w:r>
         <w:rPr>
           <w:rStyle w:val="CodeChar"/>
@@ -8009,8 +8160,8 @@
       <w:r>
         <w:t>”</w:t>
       </w:r>
-      <w:bookmarkEnd w:id="55"/>
-      <w:bookmarkEnd w:id="56"/>
+      <w:bookmarkEnd w:id="93"/>
+      <w:bookmarkEnd w:id="94"/>
       <w:r>
         <w:rPr>
           <w:lang w:val="bg-BG"/>
@@ -9788,7 +9939,6 @@
       </w:r>
     </w:p>
     <w:p>
-      <w:proofErr w:type="gramStart"/>
       <w:r>
         <w:t xml:space="preserve">When </w:t>
       </w:r>
@@ -9819,7 +9969,6 @@
       <w:r>
         <w:t>.</w:t>
       </w:r>
-      <w:proofErr w:type="gramEnd"/>
     </w:p>
     <w:p>
       <w:pPr>
@@ -9922,19 +10071,11 @@
           <w:b/>
         </w:rPr>
       </w:pPr>
-      <w:proofErr w:type="gramStart"/>
       <w:r>
         <w:rPr>
           <w:b/>
         </w:rPr>
-        <w:t>buy</w:t>
-      </w:r>
-      <w:proofErr w:type="gramEnd"/>
-      <w:r>
-        <w:rPr>
-          <w:b/>
-        </w:rPr>
-        <w:t xml:space="preserve"> ticket</w:t>
+        <w:t>buy ticket</w:t>
       </w:r>
       <w:r>
         <w:rPr>
@@ -12041,7 +12182,7 @@
                   <a:blip r:embed="rId1" cstate="print">
                     <a:extLst>
                       <a:ext uri="{28A0092B-C50C-407E-A947-70E740481C1C}">
-                        <a14:useLocalDpi xmlns:a14="http://schemas.microsoft.com/office/drawing/2010/main" xmlns:wps="http://schemas.microsoft.com/office/word/2010/wordprocessingShape" xmlns:wpi="http://schemas.microsoft.com/office/word/2010/wordprocessingInk" xmlns:wpg="http://schemas.microsoft.com/office/word/2010/wordprocessingGroup" xmlns:w16se="http://schemas.microsoft.com/office/word/2015/wordml/symex" xmlns:w15="http://schemas.microsoft.com/office/word/2012/wordml" xmlns:w14="http://schemas.microsoft.com/office/word/2010/wordml" xmlns:w="http://schemas.openxmlformats.org/wordprocessingml/2006/main" xmlns:w10="urn:schemas-microsoft-com:office:word" xmlns:wp14="http://schemas.microsoft.com/office/word/2010/wordprocessingDrawing" xmlns:v="urn:schemas-microsoft-com:vml" xmlns:o="urn:schemas-microsoft-com:office:office" xmlns:am3d="http://schemas.microsoft.com/office/drawing/2017/model3d" xmlns:aink="http://schemas.microsoft.com/office/drawing/2016/ink" xmlns:mc="http://schemas.openxmlformats.org/markup-compatibility/2006" xmlns:cx8="http://schemas.microsoft.com/office/drawing/2016/5/14/chartex" xmlns:cx7="http://schemas.microsoft.com/office/drawing/2016/5/13/chartex" xmlns:cx6="http://schemas.microsoft.com/office/drawing/2016/5/12/chartex" xmlns:cx5="http://schemas.microsoft.com/office/drawing/2016/5/11/chartex" xmlns:cx4="http://schemas.microsoft.com/office/drawing/2016/5/10/chartex" xmlns:cx3="http://schemas.microsoft.com/office/drawing/2016/5/9/chartex" xmlns:cx2="http://schemas.microsoft.com/office/drawing/2015/10/21/chartex" xmlns:cx1="http://schemas.microsoft.com/office/drawing/2015/9/8/chartex" xmlns:cx="http://schemas.microsoft.com/office/drawing/2014/chartex" xmlns:wpc="http://schemas.microsoft.com/office/word/2010/wordprocessingCanvas" xmlns="" val="0"/>
+                        <a14:useLocalDpi xmlns="" xmlns:wpc="http://schemas.microsoft.com/office/word/2010/wordprocessingCanvas" xmlns:cx="http://schemas.microsoft.com/office/drawing/2014/chartex" xmlns:cx1="http://schemas.microsoft.com/office/drawing/2015/9/8/chartex" xmlns:cx2="http://schemas.microsoft.com/office/drawing/2015/10/21/chartex" xmlns:cx3="http://schemas.microsoft.com/office/drawing/2016/5/9/chartex" xmlns:cx4="http://schemas.microsoft.com/office/drawing/2016/5/10/chartex" xmlns:cx5="http://schemas.microsoft.com/office/drawing/2016/5/11/chartex" xmlns:cx6="http://schemas.microsoft.com/office/drawing/2016/5/12/chartex" xmlns:cx7="http://schemas.microsoft.com/office/drawing/2016/5/13/chartex" xmlns:cx8="http://schemas.microsoft.com/office/drawing/2016/5/14/chartex" xmlns:mc="http://schemas.openxmlformats.org/markup-compatibility/2006" xmlns:aink="http://schemas.microsoft.com/office/drawing/2016/ink" xmlns:am3d="http://schemas.microsoft.com/office/drawing/2017/model3d" xmlns:o="urn:schemas-microsoft-com:office:office" xmlns:v="urn:schemas-microsoft-com:vml" xmlns:wp14="http://schemas.microsoft.com/office/word/2010/wordprocessingDrawing" xmlns:w10="urn:schemas-microsoft-com:office:word" xmlns:w="http://schemas.openxmlformats.org/wordprocessingml/2006/main" xmlns:w14="http://schemas.microsoft.com/office/word/2010/wordml" xmlns:w15="http://schemas.microsoft.com/office/word/2012/wordml" xmlns:w16se="http://schemas.microsoft.com/office/word/2015/wordml/symex" xmlns:wpg="http://schemas.microsoft.com/office/word/2010/wordprocessingGroup" xmlns:wpi="http://schemas.microsoft.com/office/word/2010/wordprocessingInk" xmlns:wps="http://schemas.microsoft.com/office/word/2010/wordprocessingShape" xmlns:a14="http://schemas.microsoft.com/office/drawing/2010/main" val="0"/>
                       </a:ext>
                     </a:extLst>
                   </a:blip>
@@ -12172,7 +12313,7 @@
                               <a:blip r:embed="rId4" cstate="print">
                                 <a:extLst>
                                   <a:ext uri="{28A0092B-C50C-407E-A947-70E740481C1C}">
-                                    <a14:useLocalDpi xmlns:a14="http://schemas.microsoft.com/office/drawing/2010/main" xmlns:wps="http://schemas.microsoft.com/office/word/2010/wordprocessingShape" xmlns:wpi="http://schemas.microsoft.com/office/word/2010/wordprocessingInk" xmlns:wpg="http://schemas.microsoft.com/office/word/2010/wordprocessingGroup" xmlns:w16se="http://schemas.microsoft.com/office/word/2015/wordml/symex" xmlns:w15="http://schemas.microsoft.com/office/word/2012/wordml" xmlns:w14="http://schemas.microsoft.com/office/word/2010/wordml" xmlns:w="http://schemas.openxmlformats.org/wordprocessingml/2006/main" xmlns:w10="urn:schemas-microsoft-com:office:word" xmlns:wp14="http://schemas.microsoft.com/office/word/2010/wordprocessingDrawing" xmlns:v="urn:schemas-microsoft-com:vml" xmlns:o="urn:schemas-microsoft-com:office:office" xmlns:am3d="http://schemas.microsoft.com/office/drawing/2017/model3d" xmlns:aink="http://schemas.microsoft.com/office/drawing/2016/ink" xmlns:mc="http://schemas.openxmlformats.org/markup-compatibility/2006" xmlns:cx8="http://schemas.microsoft.com/office/drawing/2016/5/14/chartex" xmlns:cx7="http://schemas.microsoft.com/office/drawing/2016/5/13/chartex" xmlns:cx6="http://schemas.microsoft.com/office/drawing/2016/5/12/chartex" xmlns:cx5="http://schemas.microsoft.com/office/drawing/2016/5/11/chartex" xmlns:cx4="http://schemas.microsoft.com/office/drawing/2016/5/10/chartex" xmlns:cx3="http://schemas.microsoft.com/office/drawing/2016/5/9/chartex" xmlns:cx2="http://schemas.microsoft.com/office/drawing/2015/10/21/chartex" xmlns:cx1="http://schemas.microsoft.com/office/drawing/2015/9/8/chartex" xmlns:cx="http://schemas.microsoft.com/office/drawing/2014/chartex" xmlns:wpc="http://schemas.microsoft.com/office/word/2010/wordprocessingCanvas" xmlns="" val="0"/>
+                                    <a14:useLocalDpi xmlns="" xmlns:wpc="http://schemas.microsoft.com/office/word/2010/wordprocessingCanvas" xmlns:cx="http://schemas.microsoft.com/office/drawing/2014/chartex" xmlns:cx1="http://schemas.microsoft.com/office/drawing/2015/9/8/chartex" xmlns:cx2="http://schemas.microsoft.com/office/drawing/2015/10/21/chartex" xmlns:cx3="http://schemas.microsoft.com/office/drawing/2016/5/9/chartex" xmlns:cx4="http://schemas.microsoft.com/office/drawing/2016/5/10/chartex" xmlns:cx5="http://schemas.microsoft.com/office/drawing/2016/5/11/chartex" xmlns:cx6="http://schemas.microsoft.com/office/drawing/2016/5/12/chartex" xmlns:cx7="http://schemas.microsoft.com/office/drawing/2016/5/13/chartex" xmlns:cx8="http://schemas.microsoft.com/office/drawing/2016/5/14/chartex" xmlns:mc="http://schemas.openxmlformats.org/markup-compatibility/2006" xmlns:aink="http://schemas.microsoft.com/office/drawing/2016/ink" xmlns:am3d="http://schemas.microsoft.com/office/drawing/2017/model3d" xmlns:o="urn:schemas-microsoft-com:office:office" xmlns:v="urn:schemas-microsoft-com:vml" xmlns:wp14="http://schemas.microsoft.com/office/word/2010/wordprocessingDrawing" xmlns:w10="urn:schemas-microsoft-com:office:word" xmlns:w="http://schemas.openxmlformats.org/wordprocessingml/2006/main" xmlns:w14="http://schemas.microsoft.com/office/word/2010/wordml" xmlns:w15="http://schemas.microsoft.com/office/word/2012/wordml" xmlns:w16se="http://schemas.microsoft.com/office/word/2015/wordml/symex" xmlns:wpg="http://schemas.microsoft.com/office/word/2010/wordprocessingGroup" xmlns:wpi="http://schemas.microsoft.com/office/word/2010/wordprocessingInk" xmlns:wps="http://schemas.microsoft.com/office/word/2010/wordprocessingShape" xmlns:a14="http://schemas.microsoft.com/office/drawing/2010/main" val="0"/>
                                   </a:ext>
                                 </a:extLst>
                               </a:blip>
@@ -12237,7 +12378,7 @@
                               <a:blip r:embed="rId5" cstate="print">
                                 <a:extLst>
                                   <a:ext uri="{28A0092B-C50C-407E-A947-70E740481C1C}">
-                                    <a14:useLocalDpi xmlns:a14="http://schemas.microsoft.com/office/drawing/2010/main" xmlns:wps="http://schemas.microsoft.com/office/word/2010/wordprocessingShape" xmlns:wpi="http://schemas.microsoft.com/office/word/2010/wordprocessingInk" xmlns:wpg="http://schemas.microsoft.com/office/word/2010/wordprocessingGroup" xmlns:w16se="http://schemas.microsoft.com/office/word/2015/wordml/symex" xmlns:w15="http://schemas.microsoft.com/office/word/2012/wordml" xmlns:w14="http://schemas.microsoft.com/office/word/2010/wordml" xmlns:w="http://schemas.openxmlformats.org/wordprocessingml/2006/main" xmlns:w10="urn:schemas-microsoft-com:office:word" xmlns:wp14="http://schemas.microsoft.com/office/word/2010/wordprocessingDrawing" xmlns:v="urn:schemas-microsoft-com:vml" xmlns:o="urn:schemas-microsoft-com:office:office" xmlns:am3d="http://schemas.microsoft.com/office/drawing/2017/model3d" xmlns:aink="http://schemas.microsoft.com/office/drawing/2016/ink" xmlns:mc="http://schemas.openxmlformats.org/markup-compatibility/2006" xmlns:cx8="http://schemas.microsoft.com/office/drawing/2016/5/14/chartex" xmlns:cx7="http://schemas.microsoft.com/office/drawing/2016/5/13/chartex" xmlns:cx6="http://schemas.microsoft.com/office/drawing/2016/5/12/chartex" xmlns:cx5="http://schemas.microsoft.com/office/drawing/2016/5/11/chartex" xmlns:cx4="http://schemas.microsoft.com/office/drawing/2016/5/10/chartex" xmlns:cx3="http://schemas.microsoft.com/office/drawing/2016/5/9/chartex" xmlns:cx2="http://schemas.microsoft.com/office/drawing/2015/10/21/chartex" xmlns:cx1="http://schemas.microsoft.com/office/drawing/2015/9/8/chartex" xmlns:cx="http://schemas.microsoft.com/office/drawing/2014/chartex" xmlns:wpc="http://schemas.microsoft.com/office/word/2010/wordprocessingCanvas" xmlns="" val="0"/>
+                                    <a14:useLocalDpi xmlns="" xmlns:wpc="http://schemas.microsoft.com/office/word/2010/wordprocessingCanvas" xmlns:cx="http://schemas.microsoft.com/office/drawing/2014/chartex" xmlns:cx1="http://schemas.microsoft.com/office/drawing/2015/9/8/chartex" xmlns:cx2="http://schemas.microsoft.com/office/drawing/2015/10/21/chartex" xmlns:cx3="http://schemas.microsoft.com/office/drawing/2016/5/9/chartex" xmlns:cx4="http://schemas.microsoft.com/office/drawing/2016/5/10/chartex" xmlns:cx5="http://schemas.microsoft.com/office/drawing/2016/5/11/chartex" xmlns:cx6="http://schemas.microsoft.com/office/drawing/2016/5/12/chartex" xmlns:cx7="http://schemas.microsoft.com/office/drawing/2016/5/13/chartex" xmlns:cx8="http://schemas.microsoft.com/office/drawing/2016/5/14/chartex" xmlns:mc="http://schemas.openxmlformats.org/markup-compatibility/2006" xmlns:aink="http://schemas.microsoft.com/office/drawing/2016/ink" xmlns:am3d="http://schemas.microsoft.com/office/drawing/2017/model3d" xmlns:o="urn:schemas-microsoft-com:office:office" xmlns:v="urn:schemas-microsoft-com:vml" xmlns:wp14="http://schemas.microsoft.com/office/word/2010/wordprocessingDrawing" xmlns:w10="urn:schemas-microsoft-com:office:word" xmlns:w="http://schemas.openxmlformats.org/wordprocessingml/2006/main" xmlns:w14="http://schemas.microsoft.com/office/word/2010/wordml" xmlns:w15="http://schemas.microsoft.com/office/word/2012/wordml" xmlns:w16se="http://schemas.microsoft.com/office/word/2015/wordml/symex" xmlns:wpg="http://schemas.microsoft.com/office/word/2010/wordprocessingGroup" xmlns:wpi="http://schemas.microsoft.com/office/word/2010/wordprocessingInk" xmlns:wps="http://schemas.microsoft.com/office/word/2010/wordprocessingShape" xmlns:a14="http://schemas.microsoft.com/office/drawing/2010/main" val="0"/>
                                   </a:ext>
                                 </a:extLst>
                               </a:blip>
@@ -12293,7 +12434,7 @@
                               <a:blip r:embed="rId6" cstate="print">
                                 <a:extLst>
                                   <a:ext uri="{28A0092B-C50C-407E-A947-70E740481C1C}">
-                                    <a14:useLocalDpi xmlns:a14="http://schemas.microsoft.com/office/drawing/2010/main" xmlns:wps="http://schemas.microsoft.com/office/word/2010/wordprocessingShape" xmlns:wpi="http://schemas.microsoft.com/office/word/2010/wordprocessingInk" xmlns:wpg="http://schemas.microsoft.com/office/word/2010/wordprocessingGroup" xmlns:w16se="http://schemas.microsoft.com/office/word/2015/wordml/symex" xmlns:w15="http://schemas.microsoft.com/office/word/2012/wordml" xmlns:w14="http://schemas.microsoft.com/office/word/2010/wordml" xmlns:w="http://schemas.openxmlformats.org/wordprocessingml/2006/main" xmlns:w10="urn:schemas-microsoft-com:office:word" xmlns:wp14="http://schemas.microsoft.com/office/word/2010/wordprocessingDrawing" xmlns:v="urn:schemas-microsoft-com:vml" xmlns:o="urn:schemas-microsoft-com:office:office" xmlns:am3d="http://schemas.microsoft.com/office/drawing/2017/model3d" xmlns:aink="http://schemas.microsoft.com/office/drawing/2016/ink" xmlns:mc="http://schemas.openxmlformats.org/markup-compatibility/2006" xmlns:cx8="http://schemas.microsoft.com/office/drawing/2016/5/14/chartex" xmlns:cx7="http://schemas.microsoft.com/office/drawing/2016/5/13/chartex" xmlns:cx6="http://schemas.microsoft.com/office/drawing/2016/5/12/chartex" xmlns:cx5="http://schemas.microsoft.com/office/drawing/2016/5/11/chartex" xmlns:cx4="http://schemas.microsoft.com/office/drawing/2016/5/10/chartex" xmlns:cx3="http://schemas.microsoft.com/office/drawing/2016/5/9/chartex" xmlns:cx2="http://schemas.microsoft.com/office/drawing/2015/10/21/chartex" xmlns:cx1="http://schemas.microsoft.com/office/drawing/2015/9/8/chartex" xmlns:cx="http://schemas.microsoft.com/office/drawing/2014/chartex" xmlns:wpc="http://schemas.microsoft.com/office/word/2010/wordprocessingCanvas" xmlns="" val="0"/>
+                                    <a14:useLocalDpi xmlns="" xmlns:wpc="http://schemas.microsoft.com/office/word/2010/wordprocessingCanvas" xmlns:cx="http://schemas.microsoft.com/office/drawing/2014/chartex" xmlns:cx1="http://schemas.microsoft.com/office/drawing/2015/9/8/chartex" xmlns:cx2="http://schemas.microsoft.com/office/drawing/2015/10/21/chartex" xmlns:cx3="http://schemas.microsoft.com/office/drawing/2016/5/9/chartex" xmlns:cx4="http://schemas.microsoft.com/office/drawing/2016/5/10/chartex" xmlns:cx5="http://schemas.microsoft.com/office/drawing/2016/5/11/chartex" xmlns:cx6="http://schemas.microsoft.com/office/drawing/2016/5/12/chartex" xmlns:cx7="http://schemas.microsoft.com/office/drawing/2016/5/13/chartex" xmlns:cx8="http://schemas.microsoft.com/office/drawing/2016/5/14/chartex" xmlns:mc="http://schemas.openxmlformats.org/markup-compatibility/2006" xmlns:aink="http://schemas.microsoft.com/office/drawing/2016/ink" xmlns:am3d="http://schemas.microsoft.com/office/drawing/2017/model3d" xmlns:o="urn:schemas-microsoft-com:office:office" xmlns:v="urn:schemas-microsoft-com:vml" xmlns:wp14="http://schemas.microsoft.com/office/word/2010/wordprocessingDrawing" xmlns:w10="urn:schemas-microsoft-com:office:word" xmlns:w="http://schemas.openxmlformats.org/wordprocessingml/2006/main" xmlns:w14="http://schemas.microsoft.com/office/word/2010/wordml" xmlns:w15="http://schemas.microsoft.com/office/word/2012/wordml" xmlns:w16se="http://schemas.microsoft.com/office/word/2015/wordml/symex" xmlns:wpg="http://schemas.microsoft.com/office/word/2010/wordprocessingGroup" xmlns:wpi="http://schemas.microsoft.com/office/word/2010/wordprocessingInk" xmlns:wps="http://schemas.microsoft.com/office/word/2010/wordprocessingShape" xmlns:a14="http://schemas.microsoft.com/office/drawing/2010/main" val="0"/>
                                   </a:ext>
                                 </a:extLst>
                               </a:blip>
@@ -12348,7 +12489,7 @@
                               <a:blip r:embed="rId7" cstate="print">
                                 <a:extLst>
                                   <a:ext uri="{28A0092B-C50C-407E-A947-70E740481C1C}">
-                                    <a14:useLocalDpi xmlns:a14="http://schemas.microsoft.com/office/drawing/2010/main" xmlns:wps="http://schemas.microsoft.com/office/word/2010/wordprocessingShape" xmlns:wpi="http://schemas.microsoft.com/office/word/2010/wordprocessingInk" xmlns:wpg="http://schemas.microsoft.com/office/word/2010/wordprocessingGroup" xmlns:w16se="http://schemas.microsoft.com/office/word/2015/wordml/symex" xmlns:w15="http://schemas.microsoft.com/office/word/2012/wordml" xmlns:w14="http://schemas.microsoft.com/office/word/2010/wordml" xmlns:w="http://schemas.openxmlformats.org/wordprocessingml/2006/main" xmlns:w10="urn:schemas-microsoft-com:office:word" xmlns:wp14="http://schemas.microsoft.com/office/word/2010/wordprocessingDrawing" xmlns:v="urn:schemas-microsoft-com:vml" xmlns:o="urn:schemas-microsoft-com:office:office" xmlns:am3d="http://schemas.microsoft.com/office/drawing/2017/model3d" xmlns:aink="http://schemas.microsoft.com/office/drawing/2016/ink" xmlns:mc="http://schemas.openxmlformats.org/markup-compatibility/2006" xmlns:cx8="http://schemas.microsoft.com/office/drawing/2016/5/14/chartex" xmlns:cx7="http://schemas.microsoft.com/office/drawing/2016/5/13/chartex" xmlns:cx6="http://schemas.microsoft.com/office/drawing/2016/5/12/chartex" xmlns:cx5="http://schemas.microsoft.com/office/drawing/2016/5/11/chartex" xmlns:cx4="http://schemas.microsoft.com/office/drawing/2016/5/10/chartex" xmlns:cx3="http://schemas.microsoft.com/office/drawing/2016/5/9/chartex" xmlns:cx2="http://schemas.microsoft.com/office/drawing/2015/10/21/chartex" xmlns:cx1="http://schemas.microsoft.com/office/drawing/2015/9/8/chartex" xmlns:cx="http://schemas.microsoft.com/office/drawing/2014/chartex" xmlns:wpc="http://schemas.microsoft.com/office/word/2010/wordprocessingCanvas" xmlns="" val="0"/>
+                                    <a14:useLocalDpi xmlns="" xmlns:wpc="http://schemas.microsoft.com/office/word/2010/wordprocessingCanvas" xmlns:cx="http://schemas.microsoft.com/office/drawing/2014/chartex" xmlns:cx1="http://schemas.microsoft.com/office/drawing/2015/9/8/chartex" xmlns:cx2="http://schemas.microsoft.com/office/drawing/2015/10/21/chartex" xmlns:cx3="http://schemas.microsoft.com/office/drawing/2016/5/9/chartex" xmlns:cx4="http://schemas.microsoft.com/office/drawing/2016/5/10/chartex" xmlns:cx5="http://schemas.microsoft.com/office/drawing/2016/5/11/chartex" xmlns:cx6="http://schemas.microsoft.com/office/drawing/2016/5/12/chartex" xmlns:cx7="http://schemas.microsoft.com/office/drawing/2016/5/13/chartex" xmlns:cx8="http://schemas.microsoft.com/office/drawing/2016/5/14/chartex" xmlns:mc="http://schemas.openxmlformats.org/markup-compatibility/2006" xmlns:aink="http://schemas.microsoft.com/office/drawing/2016/ink" xmlns:am3d="http://schemas.microsoft.com/office/drawing/2017/model3d" xmlns:o="urn:schemas-microsoft-com:office:office" xmlns:v="urn:schemas-microsoft-com:vml" xmlns:wp14="http://schemas.microsoft.com/office/word/2010/wordprocessingDrawing" xmlns:w10="urn:schemas-microsoft-com:office:word" xmlns:w="http://schemas.openxmlformats.org/wordprocessingml/2006/main" xmlns:w14="http://schemas.microsoft.com/office/word/2010/wordml" xmlns:w15="http://schemas.microsoft.com/office/word/2012/wordml" xmlns:w16se="http://schemas.microsoft.com/office/word/2015/wordml/symex" xmlns:wpg="http://schemas.microsoft.com/office/word/2010/wordprocessingGroup" xmlns:wpi="http://schemas.microsoft.com/office/word/2010/wordprocessingInk" xmlns:wps="http://schemas.microsoft.com/office/word/2010/wordprocessingShape" xmlns:a14="http://schemas.microsoft.com/office/drawing/2010/main" val="0"/>
                                   </a:ext>
                                 </a:extLst>
                               </a:blip>
@@ -12403,7 +12544,7 @@
                               <a:blip r:embed="rId8" cstate="print">
                                 <a:extLst>
                                   <a:ext uri="{28A0092B-C50C-407E-A947-70E740481C1C}">
-                                    <a14:useLocalDpi xmlns:a14="http://schemas.microsoft.com/office/drawing/2010/main" xmlns:wps="http://schemas.microsoft.com/office/word/2010/wordprocessingShape" xmlns:wpi="http://schemas.microsoft.com/office/word/2010/wordprocessingInk" xmlns:wpg="http://schemas.microsoft.com/office/word/2010/wordprocessingGroup" xmlns:w16se="http://schemas.microsoft.com/office/word/2015/wordml/symex" xmlns:w15="http://schemas.microsoft.com/office/word/2012/wordml" xmlns:w14="http://schemas.microsoft.com/office/word/2010/wordml" xmlns:w="http://schemas.openxmlformats.org/wordprocessingml/2006/main" xmlns:w10="urn:schemas-microsoft-com:office:word" xmlns:wp14="http://schemas.microsoft.com/office/word/2010/wordprocessingDrawing" xmlns:v="urn:schemas-microsoft-com:vml" xmlns:o="urn:schemas-microsoft-com:office:office" xmlns:am3d="http://schemas.microsoft.com/office/drawing/2017/model3d" xmlns:aink="http://schemas.microsoft.com/office/drawing/2016/ink" xmlns:mc="http://schemas.openxmlformats.org/markup-compatibility/2006" xmlns:cx8="http://schemas.microsoft.com/office/drawing/2016/5/14/chartex" xmlns:cx7="http://schemas.microsoft.com/office/drawing/2016/5/13/chartex" xmlns:cx6="http://schemas.microsoft.com/office/drawing/2016/5/12/chartex" xmlns:cx5="http://schemas.microsoft.com/office/drawing/2016/5/11/chartex" xmlns:cx4="http://schemas.microsoft.com/office/drawing/2016/5/10/chartex" xmlns:cx3="http://schemas.microsoft.com/office/drawing/2016/5/9/chartex" xmlns:cx2="http://schemas.microsoft.com/office/drawing/2015/10/21/chartex" xmlns:cx1="http://schemas.microsoft.com/office/drawing/2015/9/8/chartex" xmlns:cx="http://schemas.microsoft.com/office/drawing/2014/chartex" xmlns:wpc="http://schemas.microsoft.com/office/word/2010/wordprocessingCanvas" xmlns="" val="0"/>
+                                    <a14:useLocalDpi xmlns="" xmlns:wpc="http://schemas.microsoft.com/office/word/2010/wordprocessingCanvas" xmlns:cx="http://schemas.microsoft.com/office/drawing/2014/chartex" xmlns:cx1="http://schemas.microsoft.com/office/drawing/2015/9/8/chartex" xmlns:cx2="http://schemas.microsoft.com/office/drawing/2015/10/21/chartex" xmlns:cx3="http://schemas.microsoft.com/office/drawing/2016/5/9/chartex" xmlns:cx4="http://schemas.microsoft.com/office/drawing/2016/5/10/chartex" xmlns:cx5="http://schemas.microsoft.com/office/drawing/2016/5/11/chartex" xmlns:cx6="http://schemas.microsoft.com/office/drawing/2016/5/12/chartex" xmlns:cx7="http://schemas.microsoft.com/office/drawing/2016/5/13/chartex" xmlns:cx8="http://schemas.microsoft.com/office/drawing/2016/5/14/chartex" xmlns:mc="http://schemas.openxmlformats.org/markup-compatibility/2006" xmlns:aink="http://schemas.microsoft.com/office/drawing/2016/ink" xmlns:am3d="http://schemas.microsoft.com/office/drawing/2017/model3d" xmlns:o="urn:schemas-microsoft-com:office:office" xmlns:v="urn:schemas-microsoft-com:vml" xmlns:wp14="http://schemas.microsoft.com/office/word/2010/wordprocessingDrawing" xmlns:w10="urn:schemas-microsoft-com:office:word" xmlns:w="http://schemas.openxmlformats.org/wordprocessingml/2006/main" xmlns:w14="http://schemas.microsoft.com/office/word/2010/wordml" xmlns:w15="http://schemas.microsoft.com/office/word/2012/wordml" xmlns:w16se="http://schemas.microsoft.com/office/word/2015/wordml/symex" xmlns:wpg="http://schemas.microsoft.com/office/word/2010/wordprocessingGroup" xmlns:wpi="http://schemas.microsoft.com/office/word/2010/wordprocessingInk" xmlns:wps="http://schemas.microsoft.com/office/word/2010/wordprocessingShape" xmlns:a14="http://schemas.microsoft.com/office/drawing/2010/main" val="0"/>
                                   </a:ext>
                                 </a:extLst>
                               </a:blip>
@@ -12460,7 +12601,7 @@
                               <a:blip r:embed="rId9" cstate="print">
                                 <a:extLst>
                                   <a:ext uri="{28A0092B-C50C-407E-A947-70E740481C1C}">
-                                    <a14:useLocalDpi xmlns:a14="http://schemas.microsoft.com/office/drawing/2010/main" xmlns:wps="http://schemas.microsoft.com/office/word/2010/wordprocessingShape" xmlns:wpi="http://schemas.microsoft.com/office/word/2010/wordprocessingInk" xmlns:wpg="http://schemas.microsoft.com/office/word/2010/wordprocessingGroup" xmlns:w16se="http://schemas.microsoft.com/office/word/2015/wordml/symex" xmlns:w15="http://schemas.microsoft.com/office/word/2012/wordml" xmlns:w14="http://schemas.microsoft.com/office/word/2010/wordml" xmlns:w="http://schemas.openxmlformats.org/wordprocessingml/2006/main" xmlns:w10="urn:schemas-microsoft-com:office:word" xmlns:wp14="http://schemas.microsoft.com/office/word/2010/wordprocessingDrawing" xmlns:v="urn:schemas-microsoft-com:vml" xmlns:o="urn:schemas-microsoft-com:office:office" xmlns:am3d="http://schemas.microsoft.com/office/drawing/2017/model3d" xmlns:aink="http://schemas.microsoft.com/office/drawing/2016/ink" xmlns:mc="http://schemas.openxmlformats.org/markup-compatibility/2006" xmlns:cx8="http://schemas.microsoft.com/office/drawing/2016/5/14/chartex" xmlns:cx7="http://schemas.microsoft.com/office/drawing/2016/5/13/chartex" xmlns:cx6="http://schemas.microsoft.com/office/drawing/2016/5/12/chartex" xmlns:cx5="http://schemas.microsoft.com/office/drawing/2016/5/11/chartex" xmlns:cx4="http://schemas.microsoft.com/office/drawing/2016/5/10/chartex" xmlns:cx3="http://schemas.microsoft.com/office/drawing/2016/5/9/chartex" xmlns:cx2="http://schemas.microsoft.com/office/drawing/2015/10/21/chartex" xmlns:cx1="http://schemas.microsoft.com/office/drawing/2015/9/8/chartex" xmlns:cx="http://schemas.microsoft.com/office/drawing/2014/chartex" xmlns:wpc="http://schemas.microsoft.com/office/word/2010/wordprocessingCanvas" xmlns="" val="0"/>
+                                    <a14:useLocalDpi xmlns="" xmlns:wpc="http://schemas.microsoft.com/office/word/2010/wordprocessingCanvas" xmlns:cx="http://schemas.microsoft.com/office/drawing/2014/chartex" xmlns:cx1="http://schemas.microsoft.com/office/drawing/2015/9/8/chartex" xmlns:cx2="http://schemas.microsoft.com/office/drawing/2015/10/21/chartex" xmlns:cx3="http://schemas.microsoft.com/office/drawing/2016/5/9/chartex" xmlns:cx4="http://schemas.microsoft.com/office/drawing/2016/5/10/chartex" xmlns:cx5="http://schemas.microsoft.com/office/drawing/2016/5/11/chartex" xmlns:cx6="http://schemas.microsoft.com/office/drawing/2016/5/12/chartex" xmlns:cx7="http://schemas.microsoft.com/office/drawing/2016/5/13/chartex" xmlns:cx8="http://schemas.microsoft.com/office/drawing/2016/5/14/chartex" xmlns:mc="http://schemas.openxmlformats.org/markup-compatibility/2006" xmlns:aink="http://schemas.microsoft.com/office/drawing/2016/ink" xmlns:am3d="http://schemas.microsoft.com/office/drawing/2017/model3d" xmlns:o="urn:schemas-microsoft-com:office:office" xmlns:v="urn:schemas-microsoft-com:vml" xmlns:wp14="http://schemas.microsoft.com/office/word/2010/wordprocessingDrawing" xmlns:w10="urn:schemas-microsoft-com:office:word" xmlns:w="http://schemas.openxmlformats.org/wordprocessingml/2006/main" xmlns:w14="http://schemas.microsoft.com/office/word/2010/wordml" xmlns:w15="http://schemas.microsoft.com/office/word/2012/wordml" xmlns:w16se="http://schemas.microsoft.com/office/word/2015/wordml/symex" xmlns:wpg="http://schemas.microsoft.com/office/word/2010/wordprocessingGroup" xmlns:wpi="http://schemas.microsoft.com/office/word/2010/wordprocessingInk" xmlns:wps="http://schemas.microsoft.com/office/word/2010/wordprocessingShape" xmlns:a14="http://schemas.microsoft.com/office/drawing/2010/main" val="0"/>
                                   </a:ext>
                                 </a:extLst>
                               </a:blip>
@@ -12517,7 +12658,7 @@
                               <a:blip r:embed="rId10" cstate="print">
                                 <a:extLst>
                                   <a:ext uri="{28A0092B-C50C-407E-A947-70E740481C1C}">
-                                    <a14:useLocalDpi xmlns:a14="http://schemas.microsoft.com/office/drawing/2010/main" xmlns:wps="http://schemas.microsoft.com/office/word/2010/wordprocessingShape" xmlns:wpi="http://schemas.microsoft.com/office/word/2010/wordprocessingInk" xmlns:wpg="http://schemas.microsoft.com/office/word/2010/wordprocessingGroup" xmlns:w16se="http://schemas.microsoft.com/office/word/2015/wordml/symex" xmlns:w15="http://schemas.microsoft.com/office/word/2012/wordml" xmlns:w14="http://schemas.microsoft.com/office/word/2010/wordml" xmlns:w="http://schemas.openxmlformats.org/wordprocessingml/2006/main" xmlns:w10="urn:schemas-microsoft-com:office:word" xmlns:wp14="http://schemas.microsoft.com/office/word/2010/wordprocessingDrawing" xmlns:v="urn:schemas-microsoft-com:vml" xmlns:o="urn:schemas-microsoft-com:office:office" xmlns:am3d="http://schemas.microsoft.com/office/drawing/2017/model3d" xmlns:aink="http://schemas.microsoft.com/office/drawing/2016/ink" xmlns:mc="http://schemas.openxmlformats.org/markup-compatibility/2006" xmlns:cx8="http://schemas.microsoft.com/office/drawing/2016/5/14/chartex" xmlns:cx7="http://schemas.microsoft.com/office/drawing/2016/5/13/chartex" xmlns:cx6="http://schemas.microsoft.com/office/drawing/2016/5/12/chartex" xmlns:cx5="http://schemas.microsoft.com/office/drawing/2016/5/11/chartex" xmlns:cx4="http://schemas.microsoft.com/office/drawing/2016/5/10/chartex" xmlns:cx3="http://schemas.microsoft.com/office/drawing/2016/5/9/chartex" xmlns:cx2="http://schemas.microsoft.com/office/drawing/2015/10/21/chartex" xmlns:cx1="http://schemas.microsoft.com/office/drawing/2015/9/8/chartex" xmlns:cx="http://schemas.microsoft.com/office/drawing/2014/chartex" xmlns:wpc="http://schemas.microsoft.com/office/word/2010/wordprocessingCanvas" xmlns="" val="0"/>
+                                    <a14:useLocalDpi xmlns="" xmlns:wpc="http://schemas.microsoft.com/office/word/2010/wordprocessingCanvas" xmlns:cx="http://schemas.microsoft.com/office/drawing/2014/chartex" xmlns:cx1="http://schemas.microsoft.com/office/drawing/2015/9/8/chartex" xmlns:cx2="http://schemas.microsoft.com/office/drawing/2015/10/21/chartex" xmlns:cx3="http://schemas.microsoft.com/office/drawing/2016/5/9/chartex" xmlns:cx4="http://schemas.microsoft.com/office/drawing/2016/5/10/chartex" xmlns:cx5="http://schemas.microsoft.com/office/drawing/2016/5/11/chartex" xmlns:cx6="http://schemas.microsoft.com/office/drawing/2016/5/12/chartex" xmlns:cx7="http://schemas.microsoft.com/office/drawing/2016/5/13/chartex" xmlns:cx8="http://schemas.microsoft.com/office/drawing/2016/5/14/chartex" xmlns:mc="http://schemas.openxmlformats.org/markup-compatibility/2006" xmlns:aink="http://schemas.microsoft.com/office/drawing/2016/ink" xmlns:am3d="http://schemas.microsoft.com/office/drawing/2017/model3d" xmlns:o="urn:schemas-microsoft-com:office:office" xmlns:v="urn:schemas-microsoft-com:vml" xmlns:wp14="http://schemas.microsoft.com/office/word/2010/wordprocessingDrawing" xmlns:w10="urn:schemas-microsoft-com:office:word" xmlns:w="http://schemas.openxmlformats.org/wordprocessingml/2006/main" xmlns:w14="http://schemas.microsoft.com/office/word/2010/wordml" xmlns:w15="http://schemas.microsoft.com/office/word/2012/wordml" xmlns:w16se="http://schemas.microsoft.com/office/word/2015/wordml/symex" xmlns:wpg="http://schemas.microsoft.com/office/word/2010/wordprocessingGroup" xmlns:wpi="http://schemas.microsoft.com/office/word/2010/wordprocessingInk" xmlns:wps="http://schemas.microsoft.com/office/word/2010/wordprocessingShape" xmlns:a14="http://schemas.microsoft.com/office/drawing/2010/main" val="0"/>
                                   </a:ext>
                                 </a:extLst>
                               </a:blip>
@@ -12574,7 +12715,7 @@
                               <a:blip r:embed="rId11" cstate="print">
                                 <a:extLst>
                                   <a:ext uri="{28A0092B-C50C-407E-A947-70E740481C1C}">
-                                    <a14:useLocalDpi xmlns:a14="http://schemas.microsoft.com/office/drawing/2010/main" xmlns:wps="http://schemas.microsoft.com/office/word/2010/wordprocessingShape" xmlns:wpi="http://schemas.microsoft.com/office/word/2010/wordprocessingInk" xmlns:wpg="http://schemas.microsoft.com/office/word/2010/wordprocessingGroup" xmlns:w16se="http://schemas.microsoft.com/office/word/2015/wordml/symex" xmlns:w15="http://schemas.microsoft.com/office/word/2012/wordml" xmlns:w14="http://schemas.microsoft.com/office/word/2010/wordml" xmlns:w="http://schemas.openxmlformats.org/wordprocessingml/2006/main" xmlns:w10="urn:schemas-microsoft-com:office:word" xmlns:wp14="http://schemas.microsoft.com/office/word/2010/wordprocessingDrawing" xmlns:v="urn:schemas-microsoft-com:vml" xmlns:o="urn:schemas-microsoft-com:office:office" xmlns:am3d="http://schemas.microsoft.com/office/drawing/2017/model3d" xmlns:aink="http://schemas.microsoft.com/office/drawing/2016/ink" xmlns:mc="http://schemas.openxmlformats.org/markup-compatibility/2006" xmlns:cx8="http://schemas.microsoft.com/office/drawing/2016/5/14/chartex" xmlns:cx7="http://schemas.microsoft.com/office/drawing/2016/5/13/chartex" xmlns:cx6="http://schemas.microsoft.com/office/drawing/2016/5/12/chartex" xmlns:cx5="http://schemas.microsoft.com/office/drawing/2016/5/11/chartex" xmlns:cx4="http://schemas.microsoft.com/office/drawing/2016/5/10/chartex" xmlns:cx3="http://schemas.microsoft.com/office/drawing/2016/5/9/chartex" xmlns:cx2="http://schemas.microsoft.com/office/drawing/2015/10/21/chartex" xmlns:cx1="http://schemas.microsoft.com/office/drawing/2015/9/8/chartex" xmlns:cx="http://schemas.microsoft.com/office/drawing/2014/chartex" xmlns:wpc="http://schemas.microsoft.com/office/word/2010/wordprocessingCanvas" xmlns="" val="0"/>
+                                    <a14:useLocalDpi xmlns="" xmlns:wpc="http://schemas.microsoft.com/office/word/2010/wordprocessingCanvas" xmlns:cx="http://schemas.microsoft.com/office/drawing/2014/chartex" xmlns:cx1="http://schemas.microsoft.com/office/drawing/2015/9/8/chartex" xmlns:cx2="http://schemas.microsoft.com/office/drawing/2015/10/21/chartex" xmlns:cx3="http://schemas.microsoft.com/office/drawing/2016/5/9/chartex" xmlns:cx4="http://schemas.microsoft.com/office/drawing/2016/5/10/chartex" xmlns:cx5="http://schemas.microsoft.com/office/drawing/2016/5/11/chartex" xmlns:cx6="http://schemas.microsoft.com/office/drawing/2016/5/12/chartex" xmlns:cx7="http://schemas.microsoft.com/office/drawing/2016/5/13/chartex" xmlns:cx8="http://schemas.microsoft.com/office/drawing/2016/5/14/chartex" xmlns:mc="http://schemas.openxmlformats.org/markup-compatibility/2006" xmlns:aink="http://schemas.microsoft.com/office/drawing/2016/ink" xmlns:am3d="http://schemas.microsoft.com/office/drawing/2017/model3d" xmlns:o="urn:schemas-microsoft-com:office:office" xmlns:v="urn:schemas-microsoft-com:vml" xmlns:wp14="http://schemas.microsoft.com/office/word/2010/wordprocessingDrawing" xmlns:w10="urn:schemas-microsoft-com:office:word" xmlns:w="http://schemas.openxmlformats.org/wordprocessingml/2006/main" xmlns:w14="http://schemas.microsoft.com/office/word/2010/wordml" xmlns:w15="http://schemas.microsoft.com/office/word/2012/wordml" xmlns:w16se="http://schemas.microsoft.com/office/word/2015/wordml/symex" xmlns:wpg="http://schemas.microsoft.com/office/word/2010/wordprocessingGroup" xmlns:wpi="http://schemas.microsoft.com/office/word/2010/wordprocessingInk" xmlns:wps="http://schemas.microsoft.com/office/word/2010/wordprocessingShape" xmlns:a14="http://schemas.microsoft.com/office/drawing/2010/main" val="0"/>
                                   </a:ext>
                                 </a:extLst>
                               </a:blip>
@@ -12629,7 +12770,7 @@
                               <a:blip r:embed="rId12" cstate="print">
                                 <a:extLst>
                                   <a:ext uri="{28A0092B-C50C-407E-A947-70E740481C1C}">
-                                    <a14:useLocalDpi xmlns:a14="http://schemas.microsoft.com/office/drawing/2010/main" xmlns:wps="http://schemas.microsoft.com/office/word/2010/wordprocessingShape" xmlns:wpi="http://schemas.microsoft.com/office/word/2010/wordprocessingInk" xmlns:wpg="http://schemas.microsoft.com/office/word/2010/wordprocessingGroup" xmlns:w16se="http://schemas.microsoft.com/office/word/2015/wordml/symex" xmlns:w15="http://schemas.microsoft.com/office/word/2012/wordml" xmlns:w14="http://schemas.microsoft.com/office/word/2010/wordml" xmlns:w="http://schemas.openxmlformats.org/wordprocessingml/2006/main" xmlns:w10="urn:schemas-microsoft-com:office:word" xmlns:wp14="http://schemas.microsoft.com/office/word/2010/wordprocessingDrawing" xmlns:v="urn:schemas-microsoft-com:vml" xmlns:o="urn:schemas-microsoft-com:office:office" xmlns:am3d="http://schemas.microsoft.com/office/drawing/2017/model3d" xmlns:aink="http://schemas.microsoft.com/office/drawing/2016/ink" xmlns:mc="http://schemas.openxmlformats.org/markup-compatibility/2006" xmlns:cx8="http://schemas.microsoft.com/office/drawing/2016/5/14/chartex" xmlns:cx7="http://schemas.microsoft.com/office/drawing/2016/5/13/chartex" xmlns:cx6="http://schemas.microsoft.com/office/drawing/2016/5/12/chartex" xmlns:cx5="http://schemas.microsoft.com/office/drawing/2016/5/11/chartex" xmlns:cx4="http://schemas.microsoft.com/office/drawing/2016/5/10/chartex" xmlns:cx3="http://schemas.microsoft.com/office/drawing/2016/5/9/chartex" xmlns:cx2="http://schemas.microsoft.com/office/drawing/2015/10/21/chartex" xmlns:cx1="http://schemas.microsoft.com/office/drawing/2015/9/8/chartex" xmlns:cx="http://schemas.microsoft.com/office/drawing/2014/chartex" xmlns:wpc="http://schemas.microsoft.com/office/word/2010/wordprocessingCanvas" xmlns="" val="0"/>
+                                    <a14:useLocalDpi xmlns="" xmlns:wpc="http://schemas.microsoft.com/office/word/2010/wordprocessingCanvas" xmlns:cx="http://schemas.microsoft.com/office/drawing/2014/chartex" xmlns:cx1="http://schemas.microsoft.com/office/drawing/2015/9/8/chartex" xmlns:cx2="http://schemas.microsoft.com/office/drawing/2015/10/21/chartex" xmlns:cx3="http://schemas.microsoft.com/office/drawing/2016/5/9/chartex" xmlns:cx4="http://schemas.microsoft.com/office/drawing/2016/5/10/chartex" xmlns:cx5="http://schemas.microsoft.com/office/drawing/2016/5/11/chartex" xmlns:cx6="http://schemas.microsoft.com/office/drawing/2016/5/12/chartex" xmlns:cx7="http://schemas.microsoft.com/office/drawing/2016/5/13/chartex" xmlns:cx8="http://schemas.microsoft.com/office/drawing/2016/5/14/chartex" xmlns:mc="http://schemas.openxmlformats.org/markup-compatibility/2006" xmlns:aink="http://schemas.microsoft.com/office/drawing/2016/ink" xmlns:am3d="http://schemas.microsoft.com/office/drawing/2017/model3d" xmlns:o="urn:schemas-microsoft-com:office:office" xmlns:v="urn:schemas-microsoft-com:vml" xmlns:wp14="http://schemas.microsoft.com/office/word/2010/wordprocessingDrawing" xmlns:w10="urn:schemas-microsoft-com:office:word" xmlns:w="http://schemas.openxmlformats.org/wordprocessingml/2006/main" xmlns:w14="http://schemas.microsoft.com/office/word/2010/wordml" xmlns:w15="http://schemas.microsoft.com/office/word/2012/wordml" xmlns:w16se="http://schemas.microsoft.com/office/word/2015/wordml/symex" xmlns:wpg="http://schemas.microsoft.com/office/word/2010/wordprocessingGroup" xmlns:wpi="http://schemas.microsoft.com/office/word/2010/wordprocessingInk" xmlns:wps="http://schemas.microsoft.com/office/word/2010/wordprocessingShape" xmlns:a14="http://schemas.microsoft.com/office/drawing/2010/main" val="0"/>
                                   </a:ext>
                                 </a:extLst>
                               </a:blip>
@@ -12735,7 +12876,7 @@
                     <w:sz w:val="18"/>
                     <w:szCs w:val="18"/>
                   </w:rPr>
-                  <w:t>8</w:t>
+                  <w:t>4</w:t>
                 </w:r>
                 <w:r>
                   <w:rPr>
@@ -16693,7 +16834,7 @@
 </file>
 
 <file path=customXml/itemProps1.xml><?xml version="1.0" encoding="utf-8"?>
-<ds:datastoreItem xmlns:ds="http://schemas.openxmlformats.org/officeDocument/2006/customXml" ds:itemID="{651457B2-A6F0-4696-B739-9EAE42F02827}">
+<ds:datastoreItem xmlns:ds="http://schemas.openxmlformats.org/officeDocument/2006/customXml" ds:itemID="{FDC81310-CD16-46A7-B689-F6002BC2B2D5}">
   <ds:schemaRefs>
     <ds:schemaRef ds:uri="http://schemas.openxmlformats.org/officeDocument/2006/bibliography"/>
   </ds:schemaRefs>

</xml_diff>